<commit_message>
Updated Aufgabenstellung source-document, now the correct (final) version
</commit_message>
<xml_diff>
--- a/media/documents/Aufgabenstellung.docx
+++ b/media/documents/Aufgabenstellung.docx
@@ -1,10 +1,10 @@
 
 <file path=word/document.xml><?xml version="1.0" encoding="utf-8"?>
-<w:document xmlns:wpc="http://schemas.microsoft.com/office/word/2010/wordprocessingCanvas" xmlns:mo="http://schemas.microsoft.com/office/mac/office/2008/main" xmlns:mc="http://schemas.openxmlformats.org/markup-compatibility/2006" xmlns:mv="urn:schemas-microsoft-com:mac:vml" xmlns:o="urn:schemas-microsoft-com:office:office" xmlns:r="http://schemas.openxmlformats.org/officeDocument/2006/relationships" xmlns:m="http://schemas.openxmlformats.org/officeDocument/2006/math" xmlns:v="urn:schemas-microsoft-com:vml" xmlns:wp14="http://schemas.microsoft.com/office/word/2010/wordprocessingDrawing" xmlns:wp="http://schemas.openxmlformats.org/drawingml/2006/wordprocessingDrawing" xmlns:w10="urn:schemas-microsoft-com:office:word" xmlns:w="http://schemas.openxmlformats.org/wordprocessingml/2006/main" xmlns:w14="http://schemas.microsoft.com/office/word/2010/wordml" xmlns:wpg="http://schemas.microsoft.com/office/word/2010/wordprocessingGroup" xmlns:wpi="http://schemas.microsoft.com/office/word/2010/wordprocessingInk" xmlns:wne="http://schemas.microsoft.com/office/word/2006/wordml" xmlns:wps="http://schemas.microsoft.com/office/word/2010/wordprocessingShape" mc:Ignorable="w14 wp14">
+<w:document xmlns:wpc="http://schemas.microsoft.com/office/word/2010/wordprocessingCanvas" xmlns:mc="http://schemas.openxmlformats.org/markup-compatibility/2006" xmlns:o="urn:schemas-microsoft-com:office:office" xmlns:r="http://schemas.openxmlformats.org/officeDocument/2006/relationships" xmlns:m="http://schemas.openxmlformats.org/officeDocument/2006/math" xmlns:v="urn:schemas-microsoft-com:vml" xmlns:wp14="http://schemas.microsoft.com/office/word/2010/wordprocessingDrawing" xmlns:wp="http://schemas.openxmlformats.org/drawingml/2006/wordprocessingDrawing" xmlns:w10="urn:schemas-microsoft-com:office:word" xmlns:w="http://schemas.openxmlformats.org/wordprocessingml/2006/main" xmlns:w14="http://schemas.microsoft.com/office/word/2010/wordml" xmlns:wpg="http://schemas.microsoft.com/office/word/2010/wordprocessingGroup" xmlns:wpi="http://schemas.microsoft.com/office/word/2010/wordprocessingInk" xmlns:wne="http://schemas.microsoft.com/office/word/2006/wordml" xmlns:wps="http://schemas.microsoft.com/office/word/2010/wordprocessingShape" mc:Ignorable="w14 wp14">
   <w:body>
     <w:p>
       <w:pPr>
-        <w:pStyle w:val="Titel"/>
+        <w:pStyle w:val="Title"/>
         <w:rPr>
           <w:sz w:val="28"/>
           <w:szCs w:val="28"/>
@@ -35,7 +35,7 @@
     </w:p>
     <w:p>
       <w:pPr>
-        <w:pStyle w:val="Titel"/>
+        <w:pStyle w:val="Title"/>
         <w:rPr>
           <w:b/>
           <w:i/>
@@ -50,12 +50,30 @@
           <w:sz w:val="29"/>
           <w:szCs w:val="29"/>
         </w:rPr>
-        <w:t>Entwurfsentscheidungen als Projektplanungsinstrument (EEPPI) - Frontend und Toolintegrationsarchitektur</w:t>
+        <w:t xml:space="preserve">Entwurfsentscheidungen als Projektplanungsinstrument (EEPPI) </w:t>
+      </w:r>
+      <w:r>
+        <w:rPr>
+          <w:b/>
+          <w:i/>
+          <w:sz w:val="29"/>
+          <w:szCs w:val="29"/>
+        </w:rPr>
+        <w:t>–</w:t>
+      </w:r>
+      <w:r>
+        <w:rPr>
+          <w:b/>
+          <w:i/>
+          <w:sz w:val="29"/>
+          <w:szCs w:val="29"/>
+        </w:rPr>
+        <w:t xml:space="preserve"> Frontend und Toolintegrationsarchitektur</w:t>
       </w:r>
     </w:p>
     <w:p>
       <w:pPr>
-        <w:pStyle w:val="Heading1"/>
+        <w:pStyle w:val="Heading11"/>
         <w:numPr>
           <w:ilvl w:val="0"/>
           <w:numId w:val="1"/>
@@ -73,7 +91,7 @@
     </w:p>
     <w:p>
       <w:pPr>
-        <w:pStyle w:val="Heading2"/>
+        <w:pStyle w:val="Heading21"/>
       </w:pPr>
       <w:r>
         <w:t xml:space="preserve">Betreuer HSR: </w:t>
@@ -89,7 +107,7 @@
     </w:p>
     <w:p>
       <w:pPr>
-        <w:pStyle w:val="Heading1"/>
+        <w:pStyle w:val="Heading11"/>
         <w:numPr>
           <w:ilvl w:val="0"/>
           <w:numId w:val="1"/>
@@ -97,30 +115,6 @@
       </w:pPr>
       <w:r>
         <w:t>Ausgangslage</w:t>
-      </w:r>
-    </w:p>
-    <w:p>
-      <w:pPr>
-        <w:spacing w:before="86" w:after="86"/>
-        <w:jc w:val="both"/>
-      </w:pPr>
-      <w:r>
-        <w:t>Softwarearchitekten wie auch Leute in anderen Berufsgruppen müssen oft viele verschiedene Entscheidungen treffen. Unterschiedliche Menschen bringen unterschiedliche Entscheidungserfahrungen mit.</w:t>
-      </w:r>
-    </w:p>
-    <w:p>
-      <w:pPr>
-        <w:spacing w:before="86" w:after="86"/>
-        <w:jc w:val="both"/>
-      </w:pPr>
-      <w:r>
-        <w:t xml:space="preserve">Die Möglichkeit solche Erfahrungen transferieren zu können </w:t>
-      </w:r>
-      <w:r>
-        <w:t>schafft</w:t>
-      </w:r>
-      <w:r>
-        <w:t xml:space="preserve"> einen grossen Vorteil. Es ermöglicht beispielsweise einer Firma Erfahrungen und Wissen einzelner Mitarbeitenden auf andere Mitarbeitenden zu übertragen oder auch solches Wissen weiten Teilen der Weltbevölkerung zur Verfügung zu stellen.</w:t>
       </w:r>
     </w:p>
     <w:p>
@@ -131,6 +125,69 @@
           <w:i/>
         </w:rPr>
       </w:pPr>
+      <w:r>
+        <w:t xml:space="preserve">Softwarearchitekten </w:t>
+      </w:r>
+      <w:r>
+        <w:t>und</w:t>
+      </w:r>
+      <w:r>
+        <w:t xml:space="preserve"> </w:t>
+      </w:r>
+      <w:r>
+        <w:t xml:space="preserve">Personen </w:t>
+      </w:r>
+      <w:r>
+        <w:t>in anderen Berufsgruppen müssen viele verschiedene Entscheidungen treffen. Unterschiedliche Menschen bringen unterschiedliche Entscheidungs</w:t>
+      </w:r>
+      <w:r>
+        <w:softHyphen/>
+      </w:r>
+      <w:r>
+        <w:t>erfahrungen mit.</w:t>
+      </w:r>
+      <w:r>
+        <w:t xml:space="preserve"> D</w:t>
+      </w:r>
+      <w:r>
+        <w:t xml:space="preserve">erartige </w:t>
+      </w:r>
+      <w:r>
+        <w:t xml:space="preserve">Erfahrungen </w:t>
+      </w:r>
+      <w:r>
+        <w:t xml:space="preserve">sollen nach Möglichkeit </w:t>
+      </w:r>
+      <w:r>
+        <w:t>transferier</w:t>
+      </w:r>
+      <w:r>
+        <w:t>t werden</w:t>
+      </w:r>
+      <w:r>
+        <w:t xml:space="preserve"> können</w:t>
+      </w:r>
+      <w:r>
+        <w:t>; die</w:t>
+      </w:r>
+      <w:r>
+        <w:t>s ermöglicht beispielsweise Firm</w:t>
+      </w:r>
+      <w:r>
+        <w:t>en</w:t>
+      </w:r>
+      <w:r>
+        <w:t>,</w:t>
+      </w:r>
+      <w:r>
+        <w:t xml:space="preserve"> Erfahrungen und Wissen einzelner Mitarbeitenden auf andere Mitarbeitende zu übertragen oder </w:t>
+      </w:r>
+      <w:r>
+        <w:t>öffentlich</w:t>
+      </w:r>
+      <w:r>
+        <w:t xml:space="preserve"> zur Verfügung zu stellen.</w:t>
+      </w:r>
     </w:p>
     <w:p>
       <w:pPr>
@@ -169,7 +226,13 @@
       </w:r>
       <w:proofErr w:type="spellEnd"/>
       <w:r>
-        <w:t xml:space="preserve"> und MySQL entwickelt. Dieser Prototyp soll, falls technisch machbar, funktional erweitert und mit einer Taskmanagementsoftware wie z.B. </w:t>
+        <w:t xml:space="preserve"> und MySQL entwickelt. Dieser Prototyp soll, falls technisch machbar, </w:t>
+      </w:r>
+      <w:r>
+        <w:t xml:space="preserve">im Rahmen dieser Bachelorarbeit </w:t>
+      </w:r>
+      <w:r>
+        <w:t xml:space="preserve">funktional erweitert und mit einer Taskmanagementsoftware wie z.B. </w:t>
       </w:r>
       <w:proofErr w:type="spellStart"/>
       <w:r>
@@ -182,7 +245,7 @@
     </w:p>
     <w:p>
       <w:pPr>
-        <w:pStyle w:val="Heading1"/>
+        <w:pStyle w:val="Heading11"/>
         <w:numPr>
           <w:ilvl w:val="0"/>
           <w:numId w:val="1"/>
@@ -198,17 +261,171 @@
         <w:jc w:val="both"/>
       </w:pPr>
       <w:r>
-        <w:t>Ziel für den Kunden ist es, aus getroffenen Architekturentscheidungen  abgeleitete Aufgaben (Tasks) in eine Taskmanagementsoftware exportieren und anschliessend darin verwalten zu können.</w:t>
+        <w:t xml:space="preserve">Ziel für den Kunden ist es, aus </w:t>
+      </w:r>
+      <w:r>
+        <w:t>noch offen</w:t>
+      </w:r>
+      <w:r>
+        <w:t>en</w:t>
+      </w:r>
+      <w:r>
+        <w:t xml:space="preserve"> und </w:t>
+      </w:r>
+      <w:r>
+        <w:t xml:space="preserve">aus </w:t>
+      </w:r>
+      <w:r>
+        <w:t xml:space="preserve">bereits </w:t>
+      </w:r>
+      <w:r>
+        <w:t xml:space="preserve">getroffenen Architekturentscheidungen  Aufgaben (Tasks) </w:t>
+      </w:r>
+      <w:r>
+        <w:t>abzuleite</w:t>
+      </w:r>
+      <w:r>
+        <w:t>n</w:t>
+      </w:r>
+      <w:r>
+        <w:t xml:space="preserve"> und </w:t>
+      </w:r>
+      <w:r>
+        <w:t xml:space="preserve">in eine Taskmanagementsoftware </w:t>
+      </w:r>
+      <w:r>
+        <w:t xml:space="preserve">zu </w:t>
+      </w:r>
+      <w:r>
+        <w:t>überführen</w:t>
+      </w:r>
+      <w:r>
+        <w:t>, um diese</w:t>
+      </w:r>
+      <w:r>
+        <w:t xml:space="preserve"> </w:t>
+      </w:r>
+      <w:r>
+        <w:t xml:space="preserve">anschliessend in </w:t>
+      </w:r>
+      <w:r>
+        <w:t xml:space="preserve">dieser Software </w:t>
+      </w:r>
+      <w:r>
+        <w:t>verwalten zu können</w:t>
+      </w:r>
+      <w:r>
+        <w:t xml:space="preserve">. </w:t>
+      </w:r>
+      <w:r>
+        <w:t>In dieser Arbeit soll</w:t>
+      </w:r>
+      <w:r>
+        <w:t>en</w:t>
+      </w:r>
+      <w:r>
+        <w:t xml:space="preserve"> das Mapping</w:t>
+      </w:r>
+      <w:r>
+        <w:t>-</w:t>
+      </w:r>
+      <w:r>
+        <w:t>Konzept und die Tool</w:t>
+      </w:r>
+      <w:r>
+        <w:t>-</w:t>
+      </w:r>
+      <w:r>
+        <w:t>Architektur entw</w:t>
+      </w:r>
+      <w:r>
+        <w:t>orfen</w:t>
+      </w:r>
+      <w:r>
+        <w:t xml:space="preserve"> sowie eine Implementierung in Form eines Tools erstellt werden.</w:t>
       </w:r>
     </w:p>
     <w:p>
       <w:pPr>
         <w:spacing w:before="86" w:after="86"/>
         <w:jc w:val="both"/>
-        <w:rPr>
-          <w:i/>
-        </w:rPr>
-      </w:pPr>
+      </w:pPr>
+      <w:r>
+        <w:t>Das Mapping</w:t>
+      </w:r>
+      <w:r>
+        <w:t>-</w:t>
+      </w:r>
+      <w:r>
+        <w:t>Konzept beinhaltet die Art der Abbildung von Entscheidungen aus dem CDAR</w:t>
+      </w:r>
+      <w:r>
+        <w:t>-Tool</w:t>
+      </w:r>
+      <w:r>
+        <w:t xml:space="preserve"> (Referenz: Marcel Tinner und Daniel Zigerlig, Collaborative </w:t>
+      </w:r>
+      <w:proofErr w:type="spellStart"/>
+      <w:r>
+        <w:t>Decision</w:t>
+      </w:r>
+      <w:proofErr w:type="spellEnd"/>
+      <w:r>
+        <w:t xml:space="preserve"> Management </w:t>
+      </w:r>
+      <w:proofErr w:type="spellStart"/>
+      <w:r>
+        <w:t>and</w:t>
+      </w:r>
+      <w:proofErr w:type="spellEnd"/>
+      <w:r>
+        <w:t xml:space="preserve"> </w:t>
+      </w:r>
+      <w:proofErr w:type="spellStart"/>
+      <w:r>
+        <w:t>Architectural</w:t>
+      </w:r>
+      <w:proofErr w:type="spellEnd"/>
+      <w:r>
+        <w:t xml:space="preserve"> </w:t>
+      </w:r>
+      <w:proofErr w:type="spellStart"/>
+      <w:r>
+        <w:t>Refactoring</w:t>
+      </w:r>
+      <w:proofErr w:type="spellEnd"/>
+      <w:r>
+        <w:t xml:space="preserve"> Tool, Bachelorarbeit, Frühjahr</w:t>
+      </w:r>
+      <w:r>
+        <w:t xml:space="preserve">ssemester 2014) auf Tasks eines </w:t>
+      </w:r>
+      <w:proofErr w:type="spellStart"/>
+      <w:r>
+        <w:t>Projektmanagement</w:t>
+      </w:r>
+      <w:r>
+        <w:softHyphen/>
+      </w:r>
+      <w:r>
+        <w:t>tools</w:t>
+      </w:r>
+      <w:proofErr w:type="spellEnd"/>
+      <w:r>
+        <w:t>.</w:t>
+      </w:r>
+      <w:r>
+        <w:t xml:space="preserve"> </w:t>
+      </w:r>
+      <w:r>
+        <w:t xml:space="preserve">Die </w:t>
+      </w:r>
+      <w:r>
+        <w:t xml:space="preserve">zu entwerfende </w:t>
+      </w:r>
+      <w:r>
+        <w:t>Toolarchitektur zeigt den konkreten Aufbau einer solchen Applikation.</w:t>
+      </w:r>
     </w:p>
     <w:p>
       <w:pPr>
@@ -216,94 +433,18 @@
         <w:jc w:val="both"/>
       </w:pPr>
       <w:r>
-        <w:t>In dieser Arbeit soll das Mapping Konzept und die Tool Architektur entwickelt werden sowie eine Implementierung in Form eines Tools erstellt werden.</w:t>
+        <w:t xml:space="preserve">In dieser Arbeit soll </w:t>
+      </w:r>
+      <w:r>
+        <w:t xml:space="preserve">also </w:t>
+      </w:r>
+      <w:r>
+        <w:t>der Zusammenhang zwischen technischer Entscheidungsfindung und agiler Projektplanung untersucht und prototypisch implementiert werden:</w:t>
       </w:r>
     </w:p>
     <w:p>
       <w:pPr>
-        <w:spacing w:before="86" w:after="86"/>
-        <w:jc w:val="both"/>
-      </w:pPr>
-      <w:r>
-        <w:lastRenderedPageBreak/>
-        <w:t xml:space="preserve">Das Mapping Konzept beinhaltet die Art der Abbildung von Entscheidungen aus dem CDAR (Referenz: Marcel </w:t>
-      </w:r>
-      <w:proofErr w:type="spellStart"/>
-      <w:r>
-        <w:t>Tinner</w:t>
-      </w:r>
-      <w:proofErr w:type="spellEnd"/>
-      <w:r>
-        <w:t xml:space="preserve"> und Daniel </w:t>
-      </w:r>
-      <w:proofErr w:type="spellStart"/>
-      <w:r>
-        <w:t>Zigerlig</w:t>
-      </w:r>
-      <w:proofErr w:type="spellEnd"/>
-      <w:r>
-        <w:t xml:space="preserve">, Collaborative </w:t>
-      </w:r>
-      <w:proofErr w:type="spellStart"/>
-      <w:r>
-        <w:t>Decision</w:t>
-      </w:r>
-      <w:proofErr w:type="spellEnd"/>
-      <w:r>
-        <w:t xml:space="preserve"> Management </w:t>
-      </w:r>
-      <w:proofErr w:type="spellStart"/>
-      <w:r>
-        <w:t>and</w:t>
-      </w:r>
-      <w:proofErr w:type="spellEnd"/>
-      <w:r>
-        <w:t xml:space="preserve"> </w:t>
-      </w:r>
-      <w:proofErr w:type="spellStart"/>
-      <w:r>
-        <w:t>Architectural</w:t>
-      </w:r>
-      <w:proofErr w:type="spellEnd"/>
-      <w:r>
-        <w:t xml:space="preserve"> </w:t>
-      </w:r>
-      <w:proofErr w:type="spellStart"/>
-      <w:r>
-        <w:t>Refactoring</w:t>
-      </w:r>
-      <w:proofErr w:type="spellEnd"/>
-      <w:r>
-        <w:t xml:space="preserve"> Tool, Bachelorarbeit, Frühjahressemester 2014) auf Tasks eines Projektmanagementtools.</w:t>
-      </w:r>
-    </w:p>
-    <w:p>
-      <w:pPr>
-        <w:spacing w:before="86" w:after="86"/>
-        <w:jc w:val="both"/>
-      </w:pPr>
-      <w:r>
-        <w:t>Die Toolarchitektur zeigt den konkreten Aufbau einer solchen Applikation.</w:t>
-      </w:r>
-    </w:p>
-    <w:p>
-      <w:pPr>
-        <w:spacing w:before="86" w:after="86"/>
-        <w:jc w:val="both"/>
-      </w:pPr>
-    </w:p>
-    <w:p>
-      <w:pPr>
-        <w:spacing w:before="86" w:after="86"/>
-        <w:jc w:val="both"/>
-      </w:pPr>
-      <w:r>
-        <w:t>In dieser Arbeit soll der Zusammenhang zwischen technischer Entscheidungsfindung und agiler Projektplanung untersucht und prototypisch implementiert werden:</w:t>
-      </w:r>
-    </w:p>
-    <w:p>
-      <w:pPr>
-        <w:pStyle w:val="Listenabsatz"/>
+        <w:pStyle w:val="ListParagraph"/>
         <w:numPr>
           <w:ilvl w:val="0"/>
           <w:numId w:val="2"/>
@@ -317,7 +458,7 @@
     </w:p>
     <w:p>
       <w:pPr>
-        <w:pStyle w:val="Listenabsatz"/>
+        <w:pStyle w:val="ListParagraph"/>
         <w:numPr>
           <w:ilvl w:val="0"/>
           <w:numId w:val="2"/>
@@ -326,12 +467,13 @@
         <w:jc w:val="both"/>
       </w:pPr>
       <w:r>
+        <w:lastRenderedPageBreak/>
         <w:t xml:space="preserve">Welche Umsetzungstasks ergeben sich aus getroffenen Entscheidungen? </w:t>
       </w:r>
     </w:p>
     <w:p>
       <w:pPr>
-        <w:pStyle w:val="Listenabsatz"/>
+        <w:pStyle w:val="ListParagraph"/>
         <w:numPr>
           <w:ilvl w:val="0"/>
           <w:numId w:val="2"/>
@@ -348,19 +490,13 @@
         <w:spacing w:before="86" w:after="86"/>
         <w:jc w:val="both"/>
       </w:pPr>
+      <w:r>
+        <w:t>Aus den Zielen resultierende Aufgaben:</w:t>
+      </w:r>
     </w:p>
     <w:p>
       <w:pPr>
-        <w:spacing w:before="86" w:after="86"/>
-        <w:jc w:val="both"/>
-      </w:pPr>
-      <w:r>
-        <w:t>Aus den Zielen resultierende Aufgaben:</w:t>
-      </w:r>
-    </w:p>
-    <w:p>
-      <w:pPr>
-        <w:pStyle w:val="Listenabsatz"/>
+        <w:pStyle w:val="ListParagraph"/>
         <w:numPr>
           <w:ilvl w:val="0"/>
           <w:numId w:val="3"/>
@@ -374,7 +510,7 @@
     </w:p>
     <w:p>
       <w:pPr>
-        <w:pStyle w:val="Listenabsatz"/>
+        <w:pStyle w:val="ListParagraph"/>
         <w:numPr>
           <w:ilvl w:val="0"/>
           <w:numId w:val="3"/>
@@ -396,7 +532,7 @@
     </w:p>
     <w:p>
       <w:pPr>
-        <w:pStyle w:val="Listenabsatz"/>
+        <w:pStyle w:val="ListParagraph"/>
         <w:numPr>
           <w:ilvl w:val="0"/>
           <w:numId w:val="3"/>
@@ -421,17 +557,24 @@
         <w:spacing w:before="86" w:after="86"/>
         <w:jc w:val="both"/>
       </w:pPr>
-    </w:p>
-    <w:p>
-      <w:pPr>
-        <w:spacing w:before="86" w:after="86"/>
-        <w:jc w:val="both"/>
-      </w:pPr>
-      <w:r>
-        <w:t>Anhand der folgenden Erfolgsfaktoren wird gemessen, ob die Arbeit erfolgreich umgesetzt wurde, oder nicht.</w:t>
-      </w:r>
-      <w:bookmarkStart w:id="0" w:name="_GoBack"/>
-      <w:bookmarkEnd w:id="0"/>
+      <w:r>
+        <w:t xml:space="preserve">Anhand der folgenden Erfolgsfaktoren wird gemessen, </w:t>
+      </w:r>
+      <w:r>
+        <w:t>wie</w:t>
+      </w:r>
+      <w:r>
+        <w:t xml:space="preserve"> erfolgreich </w:t>
+      </w:r>
+      <w:r>
+        <w:t xml:space="preserve">die Arbeit </w:t>
+      </w:r>
+      <w:r>
+        <w:t>umgesetzt wurde</w:t>
+      </w:r>
+      <w:r>
+        <w:t>:</w:t>
+      </w:r>
     </w:p>
     <w:p>
       <w:pPr>
@@ -439,11 +582,17 @@
           <w:ilvl w:val="0"/>
           <w:numId w:val="4"/>
         </w:numPr>
-        <w:spacing w:before="86" w:after="86"/>
+        <w:spacing w:before="86" w:after="0"/>
         <w:jc w:val="both"/>
       </w:pPr>
       <w:r>
-        <w:t>Niedrige Einstiegshürden für User: wenig Installationsaufwand, keine Lizenzprobleme, Robust im Betrieb</w:t>
+        <w:t>Niedrige Einstiegshürden für User: wenig Installationsaufwand, keine Lizenzprobleme, Robust</w:t>
+      </w:r>
+      <w:r>
+        <w:t>heit</w:t>
+      </w:r>
+      <w:r>
+        <w:t xml:space="preserve"> im Betrieb</w:t>
       </w:r>
     </w:p>
     <w:p>
@@ -452,16 +601,17 @@
           <w:ilvl w:val="0"/>
           <w:numId w:val="4"/>
         </w:numPr>
-        <w:spacing w:before="86" w:after="86"/>
+        <w:spacing w:after="0"/>
         <w:jc w:val="both"/>
       </w:pPr>
-      <w:proofErr w:type="spellStart"/>
-      <w:r>
-        <w:t>Modularität</w:t>
-      </w:r>
-      <w:proofErr w:type="spellEnd"/>
-      <w:r>
-        <w:t xml:space="preserve"> &amp; Erweiterbarkeit: Schnittstellen und Dokumentation zur Erweiterung für Folgearbeiten</w:t>
+      <w:r>
+        <w:t xml:space="preserve">Modularität </w:t>
+      </w:r>
+      <w:r>
+        <w:t>und</w:t>
+      </w:r>
+      <w:r>
+        <w:t xml:space="preserve"> Erweiterbarkeit: Schnittstellen und Dokumentation zur Erweiterung für Folgearbeiten</w:t>
       </w:r>
     </w:p>
     <w:p>
@@ -470,96 +620,96 @@
           <w:ilvl w:val="0"/>
           <w:numId w:val="4"/>
         </w:numPr>
-        <w:spacing w:before="86" w:after="86"/>
-        <w:jc w:val="both"/>
-      </w:pPr>
-      <w:r>
-        <w:t>Reife der Konzepte: Konfigurierbarkeit, Flexibilität, Eleganz der Mapping Konzepte (</w:t>
-      </w:r>
-      <w:proofErr w:type="spellStart"/>
-      <w:r>
-        <w:t>Metamapping</w:t>
-      </w:r>
-      <w:proofErr w:type="spellEnd"/>
-      <w:r>
-        <w:t>)</w:t>
-      </w:r>
-    </w:p>
-    <w:p>
-      <w:pPr>
-        <w:spacing w:before="86" w:after="86"/>
+        <w:spacing w:after="0"/>
         <w:jc w:val="both"/>
         <w:rPr>
           <w:i/>
         </w:rPr>
       </w:pPr>
+      <w:r>
+        <w:t>Reife der Konzepte: Konfigurierbarkeit, Flexibilität, Eleganz der Mapping Konzepte (</w:t>
+      </w:r>
+      <w:proofErr w:type="spellStart"/>
+      <w:r>
+        <w:t>Metamapping</w:t>
+      </w:r>
+      <w:proofErr w:type="spellEnd"/>
+      <w:r>
+        <w:t>)</w:t>
+      </w:r>
     </w:p>
     <w:p>
       <w:pPr>
-        <w:spacing w:before="86" w:after="86"/>
-        <w:jc w:val="both"/>
-      </w:pPr>
-      <w:r>
-        <w:t>Unterstützung:</w:t>
-      </w:r>
-    </w:p>
-    <w:p>
-      <w:pPr>
-        <w:spacing w:before="86" w:after="86"/>
-      </w:pPr>
-      <w:r>
-        <w:t>Die erwartete und effektiv erhaltene Unterstützung wird durch die Studenten in Sitzungsprotokollen definiert und im BA-Bericht dokumentiert.</w:t>
-      </w:r>
-    </w:p>
-    <w:p>
-      <w:pPr>
-        <w:pStyle w:val="Heading1"/>
+        <w:pStyle w:val="Heading11"/>
         <w:numPr>
           <w:ilvl w:val="0"/>
           <w:numId w:val="1"/>
         </w:numPr>
       </w:pPr>
       <w:r>
-        <w:t>Zur Durchführung</w:t>
+        <w:t>Unterstützung:</w:t>
       </w:r>
     </w:p>
     <w:p>
       <w:pPr>
-        <w:spacing w:before="200"/>
-      </w:pPr>
-      <w:r>
-        <w:t>Mit dem HSR-Betreuer finden in der Regel wöchentlich Besprechungen statt. Zusätzliche Besprechungen sind nach Bedarf zu veranlassen.</w:t>
+        <w:spacing w:before="86" w:after="86"/>
+      </w:pPr>
+      <w:r>
+        <w:t>Die erwartete und effektiv erhaltene Unterstützung wird durch die Studenten in Sitzungsprotokollen definiert und im BA-Bericht dokumentiert.</w:t>
       </w:r>
     </w:p>
     <w:p>
-      <w:r>
-        <w:lastRenderedPageBreak/>
-        <w:t>Alle Besprechungen, bei denen eine Vorbereitung durch den Betreuer nötig ist, sind von den Studenten mit einer Traktandenliste vorzubereiten. Beschlüsse sind in einem Protokoll zu dokumentieren.</w:t>
+      <w:pPr>
+        <w:pStyle w:val="Heading11"/>
+        <w:numPr>
+          <w:ilvl w:val="0"/>
+          <w:numId w:val="1"/>
+        </w:numPr>
+      </w:pPr>
+      <w:r>
+        <w:t>Zur Durchführung</w:t>
       </w:r>
     </w:p>
     <w:p>
-      <w:r>
-        <w:t xml:space="preserve">Für die Durchführung der Arbeit ist ein Projektplan zu erstellen. Dabei ist auf einen kontinuierlichen und sichtbaren Arbeitsfortschritt zu achten. Arbeitszeiten sind zu dokumentieren. </w:t>
+      <w:pPr>
+        <w:spacing w:before="200"/>
+      </w:pPr>
+      <w:r>
+        <w:t>Mit dem HSR-Betreuer finden in der Regel wöchentlich Besprechungen statt. Zusätzliche Besprechungen sind nach Bedarf zu veranlassen.</w:t>
       </w:r>
     </w:p>
     <w:p>
       <w:r>
-        <w:t xml:space="preserve">Die Spezifikation der Anforderungen geschieht durch die Studenten in Absprache mit dem Betreuer. Bei Disputen entscheidet der Betreuer in Rücksprache mit den Studenten über die definitiv für die Bachelorarbeit relevanten Anforderungen.  </w:t>
+        <w:t>Alle Besprechungen, bei denen eine Vorbereitung durch den Betreuer nötig ist, sind von den Studenten mit einer Traktandenliste vorzubereiten. Beschlüsse sind in einem Protokoll zu dokumentieren.</w:t>
       </w:r>
     </w:p>
     <w:p>
       <w:r>
-        <w:t>Vorstudie, Anforderungsdokumentation und Architekturdokumentation sollten im Laufe des Projektes mittels Milestone mit dem Auftraggebern und dem Betreuer in einem stabilen Zustand abgenommen werden. Zu den abgegebenen Arbeitsresultaten wird ein vorläufiges Feedback abgegeben. Eine definitive Beurteilung erfolgt auf Grund der am Abgabetermin abgelieferten Dokumentation.</w:t>
+        <w:t xml:space="preserve">Für die Durchführung der Arbeit ist ein Projektplan zu erstellen. Dabei ist auf einen kontinuierlichen und sichtbaren Arbeitsfortschritt zu achten. Arbeitszeiten sind zu dokumentieren. </w:t>
       </w:r>
     </w:p>
     <w:p>
       <w:r>
-        <w:t xml:space="preserve">Die Rechte an den Ergebnissen der Bachelorarbeit werden in einer separaten Vereinbarung definiert (Standard-Regelung). </w:t>
+        <w:t xml:space="preserve">Die Spezifikation der Anforderungen geschieht durch die Studenten in Absprache mit dem Betreuer. Bei Disputen entscheidet der Betreuer in Rücksprache mit den Studenten über die definitiv für die Bachelorarbeit relevanten Anforderungen.  </w:t>
       </w:r>
     </w:p>
     <w:p>
-      <w:pPr>
-        <w:pStyle w:val="Heading1"/>
+      <w:r>
+        <w:t xml:space="preserve">Vorstudie, Anforderungsdokumentation und Architekturdokumentation sollten im Laufe des Projektes mittels Milestone mit dem Auftraggebern und dem Betreuer in einem stabilen Zustand abgenommen werden. Zu den abgegebenen Arbeitsresultaten wird ein vorläufiges Feedback </w:t>
+      </w:r>
+      <w:r>
+        <w:lastRenderedPageBreak/>
+        <w:t>abgegeben. Eine definitive Beurteilung erfolgt auf Grund der am Abgabetermin abgelieferten Dokumentation.</w:t>
+      </w:r>
+    </w:p>
+    <w:p>
+      <w:r>
+        <w:t xml:space="preserve">Die Rechte an den Ergebnissen der Bachelorarbeit werden in einer separaten Vereinbarung definiert (Standard-Regelung). </w:t>
+      </w:r>
+    </w:p>
+    <w:p>
+      <w:pPr>
+        <w:pStyle w:val="Heading11"/>
         <w:numPr>
           <w:ilvl w:val="0"/>
           <w:numId w:val="1"/>
@@ -601,7 +751,7 @@
     </w:p>
     <w:p>
       <w:pPr>
-        <w:pStyle w:val="Heading1"/>
+        <w:pStyle w:val="Heading11"/>
         <w:numPr>
           <w:ilvl w:val="0"/>
           <w:numId w:val="1"/>
@@ -636,7 +786,7 @@
       </w:tblGrid>
       <w:tr>
         <w:trPr>
-          <w:trHeight w:val="645"/>
+          <w:trHeight w:val="396"/>
         </w:trPr>
         <w:tc>
           <w:tcPr>
@@ -665,7 +815,31 @@
               <w:rPr>
                 <w:bCs/>
               </w:rPr>
-              <w:t>15.09.14</w:t>
+              <w:t>15.</w:t>
+            </w:r>
+            <w:r>
+              <w:rPr>
+                <w:bCs/>
+              </w:rPr>
+              <w:t xml:space="preserve"> </w:t>
+            </w:r>
+            <w:r>
+              <w:rPr>
+                <w:bCs/>
+              </w:rPr>
+              <w:t>09.</w:t>
+            </w:r>
+            <w:r>
+              <w:rPr>
+                <w:bCs/>
+              </w:rPr>
+              <w:t xml:space="preserve"> 20</w:t>
+            </w:r>
+            <w:r>
+              <w:rPr>
+                <w:bCs/>
+              </w:rPr>
+              <w:t>14</w:t>
             </w:r>
           </w:p>
         </w:tc>
@@ -719,7 +893,7 @@
       </w:tr>
       <w:tr>
         <w:trPr>
-          <w:trHeight w:val="419"/>
+          <w:trHeight w:val="53"/>
         </w:trPr>
         <w:tc>
           <w:tcPr>
@@ -746,7 +920,19 @@
               <w:rPr>
                 <w:bCs/>
               </w:rPr>
-              <w:t>November 14</w:t>
+              <w:t xml:space="preserve">November </w:t>
+            </w:r>
+            <w:r>
+              <w:rPr>
+                <w:bCs/>
+              </w:rPr>
+              <w:t>20</w:t>
+            </w:r>
+            <w:r>
+              <w:rPr>
+                <w:bCs/>
+              </w:rPr>
+              <w:t>14</w:t>
             </w:r>
           </w:p>
         </w:tc>
@@ -814,8 +1000,31 @@
               <w:rPr>
                 <w:bCs/>
               </w:rPr>
-              <w:lastRenderedPageBreak/>
-              <w:t>16.12.14</w:t>
+              <w:t>16.</w:t>
+            </w:r>
+            <w:r>
+              <w:rPr>
+                <w:bCs/>
+              </w:rPr>
+              <w:t xml:space="preserve"> </w:t>
+            </w:r>
+            <w:r>
+              <w:rPr>
+                <w:bCs/>
+              </w:rPr>
+              <w:t>12.</w:t>
+            </w:r>
+            <w:r>
+              <w:rPr>
+                <w:bCs/>
+              </w:rPr>
+              <w:t>20</w:t>
+            </w:r>
+            <w:r>
+              <w:rPr>
+                <w:bCs/>
+              </w:rPr>
+              <w:t>14</w:t>
             </w:r>
           </w:p>
           <w:p>
@@ -896,7 +1105,31 @@
               <w:rPr>
                 <w:bCs/>
               </w:rPr>
-              <w:t>19.12.14</w:t>
+              <w:t>19.</w:t>
+            </w:r>
+            <w:r>
+              <w:rPr>
+                <w:bCs/>
+              </w:rPr>
+              <w:t xml:space="preserve"> </w:t>
+            </w:r>
+            <w:r>
+              <w:rPr>
+                <w:bCs/>
+              </w:rPr>
+              <w:t>12.</w:t>
+            </w:r>
+            <w:r>
+              <w:rPr>
+                <w:bCs/>
+              </w:rPr>
+              <w:t xml:space="preserve"> 20</w:t>
+            </w:r>
+            <w:r>
+              <w:rPr>
+                <w:bCs/>
+              </w:rPr>
+              <w:t>14</w:t>
             </w:r>
           </w:p>
           <w:p>
@@ -927,6 +1160,7 @@
               <w:pStyle w:val="bodytext"/>
               <w:keepNext/>
               <w:keepLines/>
+              <w:spacing w:after="0"/>
               <w:rPr>
                 <w:rFonts w:ascii="Calibri" w:eastAsia="Calibri" w:hAnsi="Calibri"/>
                 <w:bCs/>
@@ -955,75 +1189,6 @@
               </w:rPr>
               <w:br/>
               <w:t xml:space="preserve">Fertigstellung des A0-Posters bis 12.00 Uhr. Abgabe der Posters im Studiengangsekretariat 6.113. </w:t>
-            </w:r>
-          </w:p>
-        </w:tc>
-      </w:tr>
-      <w:tr>
-        <w:trPr>
-          <w:trHeight w:val="645"/>
-        </w:trPr>
-        <w:tc>
-          <w:tcPr>
-            <w:tcW w:w="2936" w:type="dxa"/>
-            <w:tcBorders>
-              <w:top w:val="single" w:sz="4" w:space="0" w:color="000001"/>
-              <w:left w:val="single" w:sz="4" w:space="0" w:color="000001"/>
-              <w:bottom w:val="single" w:sz="4" w:space="0" w:color="000001"/>
-              <w:right w:val="single" w:sz="4" w:space="0" w:color="000001"/>
-            </w:tcBorders>
-            <w:shd w:val="clear" w:color="auto" w:fill="FFFFFF"/>
-            <w:tcMar>
-              <w:left w:w="103" w:type="dxa"/>
-            </w:tcMar>
-          </w:tcPr>
-          <w:p>
-            <w:pPr>
-              <w:keepNext/>
-              <w:keepLines/>
-              <w:spacing w:after="0" w:line="240" w:lineRule="auto"/>
-              <w:rPr>
-                <w:bCs/>
-              </w:rPr>
-            </w:pPr>
-          </w:p>
-        </w:tc>
-        <w:tc>
-          <w:tcPr>
-            <w:tcW w:w="6526" w:type="dxa"/>
-            <w:tcBorders>
-              <w:top w:val="single" w:sz="4" w:space="0" w:color="000001"/>
-              <w:left w:val="single" w:sz="4" w:space="0" w:color="000001"/>
-              <w:bottom w:val="single" w:sz="4" w:space="0" w:color="000001"/>
-              <w:right w:val="single" w:sz="4" w:space="0" w:color="000001"/>
-            </w:tcBorders>
-            <w:shd w:val="clear" w:color="auto" w:fill="FFFFFF"/>
-            <w:tcMar>
-              <w:left w:w="103" w:type="dxa"/>
-            </w:tcMar>
-          </w:tcPr>
-          <w:p>
-            <w:pPr>
-              <w:pStyle w:val="bodytext"/>
-              <w:keepNext/>
-              <w:keepLines/>
-              <w:rPr>
-                <w:rFonts w:ascii="Calibri" w:eastAsia="Calibri" w:hAnsi="Calibri"/>
-                <w:bCs/>
-                <w:sz w:val="22"/>
-                <w:szCs w:val="22"/>
-                <w:lang w:val="de-CH" w:eastAsia="en-US"/>
-              </w:rPr>
-            </w:pPr>
-            <w:r>
-              <w:rPr>
-                <w:rFonts w:ascii="Calibri" w:eastAsia="Calibri" w:hAnsi="Calibri"/>
-                <w:bCs/>
-                <w:sz w:val="22"/>
-                <w:szCs w:val="22"/>
-                <w:lang w:val="de-CH" w:eastAsia="en-US"/>
-              </w:rPr>
-              <w:t>HSR-Forum, Vorträge und Präsentation der Bachelor- und Diplomarbeiten, 13 bis 18 Uhr</w:t>
             </w:r>
           </w:p>
         </w:tc>
@@ -1052,9 +1217,114 @@
               <w:keepNext/>
               <w:keepLines/>
               <w:spacing w:after="0" w:line="240" w:lineRule="auto"/>
+              <w:rPr>
+                <w:bCs/>
+              </w:rPr>
             </w:pPr>
             <w:r>
-              <w:t>05.01.15 - 30.01.15</w:t>
+              <w:rPr>
+                <w:bCs/>
+              </w:rPr>
+              <w:t>19. 12. 2014</w:t>
+            </w:r>
+          </w:p>
+          <w:p>
+            <w:pPr>
+              <w:keepNext/>
+              <w:keepLines/>
+              <w:spacing w:after="0" w:line="240" w:lineRule="auto"/>
+              <w:rPr>
+                <w:bCs/>
+              </w:rPr>
+            </w:pPr>
+          </w:p>
+        </w:tc>
+        <w:tc>
+          <w:tcPr>
+            <w:tcW w:w="6526" w:type="dxa"/>
+            <w:tcBorders>
+              <w:top w:val="single" w:sz="4" w:space="0" w:color="000001"/>
+              <w:left w:val="single" w:sz="4" w:space="0" w:color="000001"/>
+              <w:bottom w:val="single" w:sz="4" w:space="0" w:color="000001"/>
+              <w:right w:val="single" w:sz="4" w:space="0" w:color="000001"/>
+            </w:tcBorders>
+            <w:shd w:val="clear" w:color="auto" w:fill="FFFFFF"/>
+            <w:tcMar>
+              <w:left w:w="103" w:type="dxa"/>
+            </w:tcMar>
+          </w:tcPr>
+          <w:p>
+            <w:pPr>
+              <w:pStyle w:val="bodytext"/>
+              <w:keepNext/>
+              <w:keepLines/>
+              <w:spacing w:after="0"/>
+              <w:rPr>
+                <w:rFonts w:ascii="Calibri" w:eastAsia="Calibri" w:hAnsi="Calibri"/>
+                <w:bCs/>
+                <w:sz w:val="22"/>
+                <w:szCs w:val="22"/>
+                <w:lang w:val="de-CH" w:eastAsia="en-US"/>
+              </w:rPr>
+            </w:pPr>
+            <w:r>
+              <w:rPr>
+                <w:rFonts w:ascii="Calibri" w:eastAsia="Calibri" w:hAnsi="Calibri"/>
+                <w:bCs/>
+                <w:sz w:val="22"/>
+                <w:szCs w:val="22"/>
+                <w:lang w:val="de-CH" w:eastAsia="en-US"/>
+              </w:rPr>
+              <w:t>HSR-Forum, Vorträge und Präsentation der Bachelor- und Diplomarbeiten, 13 bis 18 Uhr</w:t>
+            </w:r>
+          </w:p>
+        </w:tc>
+      </w:tr>
+      <w:tr>
+        <w:trPr>
+          <w:trHeight w:val="318"/>
+        </w:trPr>
+        <w:tc>
+          <w:tcPr>
+            <w:tcW w:w="2936" w:type="dxa"/>
+            <w:tcBorders>
+              <w:top w:val="single" w:sz="4" w:space="0" w:color="000001"/>
+              <w:left w:val="single" w:sz="4" w:space="0" w:color="000001"/>
+              <w:bottom w:val="single" w:sz="4" w:space="0" w:color="000001"/>
+              <w:right w:val="single" w:sz="4" w:space="0" w:color="000001"/>
+            </w:tcBorders>
+            <w:shd w:val="clear" w:color="auto" w:fill="FFFFFF"/>
+            <w:tcMar>
+              <w:left w:w="103" w:type="dxa"/>
+            </w:tcMar>
+          </w:tcPr>
+          <w:p>
+            <w:pPr>
+              <w:pStyle w:val="TextBody"/>
+              <w:keepNext/>
+              <w:keepLines/>
+              <w:spacing w:after="0" w:line="240" w:lineRule="auto"/>
+            </w:pPr>
+            <w:r>
+              <w:t>05.</w:t>
+            </w:r>
+            <w:r>
+              <w:t xml:space="preserve"> </w:t>
+            </w:r>
+            <w:r>
+              <w:t xml:space="preserve">01.15 </w:t>
+            </w:r>
+            <w:r>
+              <w:t>–</w:t>
+            </w:r>
+            <w:r>
+              <w:t xml:space="preserve"> 30.</w:t>
+            </w:r>
+            <w:r>
+              <w:t xml:space="preserve"> </w:t>
+            </w:r>
+            <w:r>
+              <w:t>01.15</w:t>
             </w:r>
           </w:p>
         </w:tc>
@@ -1077,6 +1347,7 @@
               <w:pStyle w:val="bodytext"/>
               <w:keepNext/>
               <w:keepLines/>
+              <w:spacing w:after="0"/>
               <w:rPr>
                 <w:rFonts w:ascii="Calibri" w:eastAsia="Calibri" w:hAnsi="Calibri"/>
                 <w:bCs/>
@@ -1109,7 +1380,7 @@
     </w:p>
     <w:p>
       <w:pPr>
-        <w:pStyle w:val="Heading1"/>
+        <w:pStyle w:val="Heading11"/>
         <w:numPr>
           <w:ilvl w:val="0"/>
           <w:numId w:val="1"/>
@@ -1137,7 +1408,7 @@
     </w:p>
     <w:p>
       <w:r>
-        <w:t>Für die Beurteilung ist der HSR-Betreuer verantwortlich unter Einbezug des Feedbacks des Industriepartners.</w:t>
+        <w:t>Für die Beurteilung ist der HSR-Betreuer verantwortlich.</w:t>
       </w:r>
     </w:p>
     <w:tbl>
@@ -1187,6 +1458,7 @@
               </w:rPr>
             </w:pPr>
             <w:r>
+              <w:lastRenderedPageBreak/>
               <w:t xml:space="preserve"> </w:t>
             </w:r>
             <w:r>
@@ -1196,6 +1468,8 @@
               </w:rPr>
               <w:t>Gesichtspunkt</w:t>
             </w:r>
+            <w:bookmarkStart w:id="0" w:name="_GoBack"/>
+            <w:bookmarkEnd w:id="0"/>
           </w:p>
         </w:tc>
         <w:tc>
@@ -1496,7 +1770,25 @@
     </w:p>
     <w:p>
       <w:r>
-        <w:t>Rapperswil, den 22.09.2014</w:t>
+        <w:t xml:space="preserve">Rapperswil, den </w:t>
+      </w:r>
+      <w:r>
+        <w:t>29</w:t>
+      </w:r>
+      <w:r>
+        <w:t>.</w:t>
+      </w:r>
+      <w:r>
+        <w:t xml:space="preserve"> </w:t>
+      </w:r>
+      <w:r>
+        <w:t>09.</w:t>
+      </w:r>
+      <w:r>
+        <w:t xml:space="preserve"> </w:t>
+      </w:r>
+      <w:r>
+        <w:t>2014</w:t>
       </w:r>
     </w:p>
     <w:p>
@@ -1561,7 +1853,7 @@
 </file>
 
 <file path=word/endnotes.xml><?xml version="1.0" encoding="utf-8"?>
-<w:endnotes xmlns:wpc="http://schemas.microsoft.com/office/word/2010/wordprocessingCanvas" xmlns:mo="http://schemas.microsoft.com/office/mac/office/2008/main" xmlns:mc="http://schemas.openxmlformats.org/markup-compatibility/2006" xmlns:mv="urn:schemas-microsoft-com:mac:vml" xmlns:o="urn:schemas-microsoft-com:office:office" xmlns:r="http://schemas.openxmlformats.org/officeDocument/2006/relationships" xmlns:m="http://schemas.openxmlformats.org/officeDocument/2006/math" xmlns:v="urn:schemas-microsoft-com:vml" xmlns:wp14="http://schemas.microsoft.com/office/word/2010/wordprocessingDrawing" xmlns:wp="http://schemas.openxmlformats.org/drawingml/2006/wordprocessingDrawing" xmlns:w10="urn:schemas-microsoft-com:office:word" xmlns:w="http://schemas.openxmlformats.org/wordprocessingml/2006/main" xmlns:w14="http://schemas.microsoft.com/office/word/2010/wordml" xmlns:wpg="http://schemas.microsoft.com/office/word/2010/wordprocessingGroup" xmlns:wpi="http://schemas.microsoft.com/office/word/2010/wordprocessingInk" xmlns:wne="http://schemas.microsoft.com/office/word/2006/wordml" xmlns:wps="http://schemas.microsoft.com/office/word/2010/wordprocessingShape" mc:Ignorable="w14 wp14">
+<w:endnotes xmlns:wpc="http://schemas.microsoft.com/office/word/2010/wordprocessingCanvas" xmlns:mc="http://schemas.openxmlformats.org/markup-compatibility/2006" xmlns:o="urn:schemas-microsoft-com:office:office" xmlns:r="http://schemas.openxmlformats.org/officeDocument/2006/relationships" xmlns:m="http://schemas.openxmlformats.org/officeDocument/2006/math" xmlns:v="urn:schemas-microsoft-com:vml" xmlns:wp14="http://schemas.microsoft.com/office/word/2010/wordprocessingDrawing" xmlns:wp="http://schemas.openxmlformats.org/drawingml/2006/wordprocessingDrawing" xmlns:w10="urn:schemas-microsoft-com:office:word" xmlns:w="http://schemas.openxmlformats.org/wordprocessingml/2006/main" xmlns:w14="http://schemas.microsoft.com/office/word/2010/wordml" xmlns:wpg="http://schemas.microsoft.com/office/word/2010/wordprocessingGroup" xmlns:wpi="http://schemas.microsoft.com/office/word/2010/wordprocessingInk" xmlns:wne="http://schemas.microsoft.com/office/word/2006/wordml" xmlns:wps="http://schemas.microsoft.com/office/word/2010/wordprocessingShape" mc:Ignorable="w14 wp14">
   <w:endnote w:type="separator" w:id="-1">
     <w:p>
       <w:pPr>
@@ -1586,7 +1878,7 @@
 </file>
 
 <file path=word/footer1.xml><?xml version="1.0" encoding="utf-8"?>
-<w:ftr xmlns:wpc="http://schemas.microsoft.com/office/word/2010/wordprocessingCanvas" xmlns:mo="http://schemas.microsoft.com/office/mac/office/2008/main" xmlns:mc="http://schemas.openxmlformats.org/markup-compatibility/2006" xmlns:mv="urn:schemas-microsoft-com:mac:vml" xmlns:o="urn:schemas-microsoft-com:office:office" xmlns:r="http://schemas.openxmlformats.org/officeDocument/2006/relationships" xmlns:m="http://schemas.openxmlformats.org/officeDocument/2006/math" xmlns:v="urn:schemas-microsoft-com:vml" xmlns:wp14="http://schemas.microsoft.com/office/word/2010/wordprocessingDrawing" xmlns:wp="http://schemas.openxmlformats.org/drawingml/2006/wordprocessingDrawing" xmlns:w10="urn:schemas-microsoft-com:office:word" xmlns:w="http://schemas.openxmlformats.org/wordprocessingml/2006/main" xmlns:w14="http://schemas.microsoft.com/office/word/2010/wordml" xmlns:wpg="http://schemas.microsoft.com/office/word/2010/wordprocessingGroup" xmlns:wpi="http://schemas.microsoft.com/office/word/2010/wordprocessingInk" xmlns:wne="http://schemas.microsoft.com/office/word/2006/wordml" xmlns:wps="http://schemas.microsoft.com/office/word/2010/wordprocessingShape" mc:Ignorable="w14 wp14">
+<w:ftr xmlns:wpc="http://schemas.microsoft.com/office/word/2010/wordprocessingCanvas" xmlns:mc="http://schemas.openxmlformats.org/markup-compatibility/2006" xmlns:o="urn:schemas-microsoft-com:office:office" xmlns:r="http://schemas.openxmlformats.org/officeDocument/2006/relationships" xmlns:m="http://schemas.openxmlformats.org/officeDocument/2006/math" xmlns:v="urn:schemas-microsoft-com:vml" xmlns:wp14="http://schemas.microsoft.com/office/word/2010/wordprocessingDrawing" xmlns:wp="http://schemas.openxmlformats.org/drawingml/2006/wordprocessingDrawing" xmlns:w10="urn:schemas-microsoft-com:office:word" xmlns:w="http://schemas.openxmlformats.org/wordprocessingml/2006/main" xmlns:w14="http://schemas.microsoft.com/office/word/2010/wordml" xmlns:wpg="http://schemas.microsoft.com/office/word/2010/wordprocessingGroup" xmlns:wpi="http://schemas.microsoft.com/office/word/2010/wordprocessingInk" xmlns:wne="http://schemas.microsoft.com/office/word/2006/wordml" xmlns:wps="http://schemas.microsoft.com/office/word/2010/wordprocessingShape" mc:Ignorable="w14 wp14">
   <w:tbl>
     <w:tblPr>
       <w:tblW w:w="0" w:type="auto"/>
@@ -1605,10 +1897,10 @@
       <w:tblLook w:val="04A0" w:firstRow="1" w:lastRow="0" w:firstColumn="1" w:lastColumn="0" w:noHBand="0" w:noVBand="1"/>
     </w:tblPr>
     <w:tblGrid>
-      <w:gridCol w:w="2006"/>
-      <w:gridCol w:w="3966"/>
+      <w:gridCol w:w="2004"/>
+      <w:gridCol w:w="3964"/>
       <w:gridCol w:w="1205"/>
-      <w:gridCol w:w="2035"/>
+      <w:gridCol w:w="2039"/>
     </w:tblGrid>
     <w:tr>
       <w:trPr>
@@ -1664,7 +1956,19 @@
             <w:rPr>
               <w:sz w:val="16"/>
             </w:rPr>
-            <w:t>Datei: 2014-HS-BA-AufgabenstellungBlaserMurerv01.docx</w:t>
+            <w:t>Datei: 2014-HS-BA-AufgabenstellungBlaserMurerv1</w:t>
+          </w:r>
+          <w:r>
+            <w:rPr>
+              <w:sz w:val="16"/>
+            </w:rPr>
+            <w:t>0</w:t>
+          </w:r>
+          <w:r>
+            <w:rPr>
+              <w:sz w:val="16"/>
+            </w:rPr>
+            <w:t>.docx</w:t>
           </w:r>
         </w:p>
       </w:tc>
@@ -1691,7 +1995,13 @@
             <w:rPr>
               <w:sz w:val="16"/>
             </w:rPr>
-            <w:t>Ausgabe: 0.2</w:t>
+            <w:t xml:space="preserve">Ausgabe: </w:t>
+          </w:r>
+          <w:r>
+            <w:rPr>
+              <w:sz w:val="16"/>
+            </w:rPr>
+            <w:t>1.0</w:t>
           </w:r>
         </w:p>
       </w:tc>
@@ -1718,7 +2028,19 @@
             <w:rPr>
               <w:sz w:val="16"/>
             </w:rPr>
-            <w:t>Letzte Änderung am: 22.09.14</w:t>
+            <w:t>Letzte Änderung: 2</w:t>
+          </w:r>
+          <w:r>
+            <w:rPr>
+              <w:sz w:val="16"/>
+            </w:rPr>
+            <w:t>9</w:t>
+          </w:r>
+          <w:r>
+            <w:rPr>
+              <w:sz w:val="16"/>
+            </w:rPr>
+            <w:t>.09.14</w:t>
           </w:r>
         </w:p>
       </w:tc>
@@ -1726,14 +2048,14 @@
   </w:tbl>
   <w:p>
     <w:pPr>
-      <w:pStyle w:val="Footer"/>
+      <w:pStyle w:val="Footer1"/>
     </w:pPr>
   </w:p>
 </w:ftr>
 </file>
 
 <file path=word/footnotes.xml><?xml version="1.0" encoding="utf-8"?>
-<w:footnotes xmlns:wpc="http://schemas.microsoft.com/office/word/2010/wordprocessingCanvas" xmlns:mo="http://schemas.microsoft.com/office/mac/office/2008/main" xmlns:mc="http://schemas.openxmlformats.org/markup-compatibility/2006" xmlns:mv="urn:schemas-microsoft-com:mac:vml" xmlns:o="urn:schemas-microsoft-com:office:office" xmlns:r="http://schemas.openxmlformats.org/officeDocument/2006/relationships" xmlns:m="http://schemas.openxmlformats.org/officeDocument/2006/math" xmlns:v="urn:schemas-microsoft-com:vml" xmlns:wp14="http://schemas.microsoft.com/office/word/2010/wordprocessingDrawing" xmlns:wp="http://schemas.openxmlformats.org/drawingml/2006/wordprocessingDrawing" xmlns:w10="urn:schemas-microsoft-com:office:word" xmlns:w="http://schemas.openxmlformats.org/wordprocessingml/2006/main" xmlns:w14="http://schemas.microsoft.com/office/word/2010/wordml" xmlns:wpg="http://schemas.microsoft.com/office/word/2010/wordprocessingGroup" xmlns:wpi="http://schemas.microsoft.com/office/word/2010/wordprocessingInk" xmlns:wne="http://schemas.microsoft.com/office/word/2006/wordml" xmlns:wps="http://schemas.microsoft.com/office/word/2010/wordprocessingShape" mc:Ignorable="w14 wp14">
+<w:footnotes xmlns:wpc="http://schemas.microsoft.com/office/word/2010/wordprocessingCanvas" xmlns:mc="http://schemas.openxmlformats.org/markup-compatibility/2006" xmlns:o="urn:schemas-microsoft-com:office:office" xmlns:r="http://schemas.openxmlformats.org/officeDocument/2006/relationships" xmlns:m="http://schemas.openxmlformats.org/officeDocument/2006/math" xmlns:v="urn:schemas-microsoft-com:vml" xmlns:wp14="http://schemas.microsoft.com/office/word/2010/wordprocessingDrawing" xmlns:wp="http://schemas.openxmlformats.org/drawingml/2006/wordprocessingDrawing" xmlns:w10="urn:schemas-microsoft-com:office:word" xmlns:w="http://schemas.openxmlformats.org/wordprocessingml/2006/main" xmlns:w14="http://schemas.microsoft.com/office/word/2010/wordml" xmlns:wpg="http://schemas.microsoft.com/office/word/2010/wordprocessingGroup" xmlns:wpi="http://schemas.microsoft.com/office/word/2010/wordprocessingInk" xmlns:wne="http://schemas.microsoft.com/office/word/2006/wordml" xmlns:wps="http://schemas.microsoft.com/office/word/2010/wordprocessingShape" mc:Ignorable="w14 wp14">
   <w:footnote w:type="separator" w:id="-1">
     <w:p>
       <w:pPr>
@@ -1758,7 +2080,7 @@
 </file>
 
 <file path=word/header1.xml><?xml version="1.0" encoding="utf-8"?>
-<w:hdr xmlns:wpc="http://schemas.microsoft.com/office/word/2010/wordprocessingCanvas" xmlns:mo="http://schemas.microsoft.com/office/mac/office/2008/main" xmlns:mc="http://schemas.openxmlformats.org/markup-compatibility/2006" xmlns:mv="urn:schemas-microsoft-com:mac:vml" xmlns:o="urn:schemas-microsoft-com:office:office" xmlns:r="http://schemas.openxmlformats.org/officeDocument/2006/relationships" xmlns:m="http://schemas.openxmlformats.org/officeDocument/2006/math" xmlns:v="urn:schemas-microsoft-com:vml" xmlns:wp14="http://schemas.microsoft.com/office/word/2010/wordprocessingDrawing" xmlns:wp="http://schemas.openxmlformats.org/drawingml/2006/wordprocessingDrawing" xmlns:w10="urn:schemas-microsoft-com:office:word" xmlns:w="http://schemas.openxmlformats.org/wordprocessingml/2006/main" xmlns:w14="http://schemas.microsoft.com/office/word/2010/wordml" xmlns:wpg="http://schemas.microsoft.com/office/word/2010/wordprocessingGroup" xmlns:wpi="http://schemas.microsoft.com/office/word/2010/wordprocessingInk" xmlns:wne="http://schemas.microsoft.com/office/word/2006/wordml" xmlns:wps="http://schemas.microsoft.com/office/word/2010/wordprocessingShape" mc:Ignorable="w14 wp14">
+<w:hdr xmlns:wpc="http://schemas.microsoft.com/office/word/2010/wordprocessingCanvas" xmlns:mc="http://schemas.openxmlformats.org/markup-compatibility/2006" xmlns:o="urn:schemas-microsoft-com:office:office" xmlns:r="http://schemas.openxmlformats.org/officeDocument/2006/relationships" xmlns:m="http://schemas.openxmlformats.org/officeDocument/2006/math" xmlns:v="urn:schemas-microsoft-com:vml" xmlns:wp14="http://schemas.microsoft.com/office/word/2010/wordprocessingDrawing" xmlns:wp="http://schemas.openxmlformats.org/drawingml/2006/wordprocessingDrawing" xmlns:w10="urn:schemas-microsoft-com:office:word" xmlns:w="http://schemas.openxmlformats.org/wordprocessingml/2006/main" xmlns:w14="http://schemas.microsoft.com/office/word/2010/wordml" xmlns:wpg="http://schemas.microsoft.com/office/word/2010/wordprocessingGroup" xmlns:wpi="http://schemas.microsoft.com/office/word/2010/wordprocessingInk" xmlns:wne="http://schemas.microsoft.com/office/word/2006/wordml" xmlns:wps="http://schemas.microsoft.com/office/word/2010/wordprocessingShape" mc:Ignorable="w14 wp14">
   <w:tbl>
     <w:tblPr>
       <w:tblW w:w="0" w:type="auto"/>
@@ -1805,7 +2127,7 @@
           <w:r>
             <w:rPr>
               <w:noProof/>
-              <w:lang w:val="de-DE" w:eastAsia="de-DE"/>
+              <w:lang w:eastAsia="de-CH"/>
             </w:rPr>
             <w:drawing>
               <wp:inline distT="0" distB="0" distL="0" distR="0" wp14:anchorId="7869143A" wp14:editId="7239F126">
@@ -1955,7 +2277,7 @@
             <w:rPr>
               <w:noProof/>
             </w:rPr>
-            <w:t>2</w:t>
+            <w:t>4</w:t>
           </w:r>
           <w:r>
             <w:fldChar w:fldCharType="end"/>
@@ -1993,14 +2315,14 @@
   </w:tbl>
   <w:p>
     <w:pPr>
-      <w:pStyle w:val="Header"/>
+      <w:pStyle w:val="Header1"/>
     </w:pPr>
   </w:p>
 </w:hdr>
 </file>
 
 <file path=word/numbering.xml><?xml version="1.0" encoding="utf-8"?>
-<w:numbering xmlns:wpc="http://schemas.microsoft.com/office/word/2010/wordprocessingCanvas" xmlns:mo="http://schemas.microsoft.com/office/mac/office/2008/main" xmlns:mc="http://schemas.openxmlformats.org/markup-compatibility/2006" xmlns:mv="urn:schemas-microsoft-com:mac:vml" xmlns:o="urn:schemas-microsoft-com:office:office" xmlns:r="http://schemas.openxmlformats.org/officeDocument/2006/relationships" xmlns:m="http://schemas.openxmlformats.org/officeDocument/2006/math" xmlns:v="urn:schemas-microsoft-com:vml" xmlns:wp14="http://schemas.microsoft.com/office/word/2010/wordprocessingDrawing" xmlns:wp="http://schemas.openxmlformats.org/drawingml/2006/wordprocessingDrawing" xmlns:w10="urn:schemas-microsoft-com:office:word" xmlns:w="http://schemas.openxmlformats.org/wordprocessingml/2006/main" xmlns:w14="http://schemas.microsoft.com/office/word/2010/wordml" xmlns:wpg="http://schemas.microsoft.com/office/word/2010/wordprocessingGroup" xmlns:wpi="http://schemas.microsoft.com/office/word/2010/wordprocessingInk" xmlns:wne="http://schemas.microsoft.com/office/word/2006/wordml" xmlns:wps="http://schemas.microsoft.com/office/word/2010/wordprocessingShape" mc:Ignorable="w14 wp14">
+<w:numbering xmlns:wpc="http://schemas.microsoft.com/office/word/2010/wordprocessingCanvas" xmlns:mc="http://schemas.openxmlformats.org/markup-compatibility/2006" xmlns:o="urn:schemas-microsoft-com:office:office" xmlns:r="http://schemas.openxmlformats.org/officeDocument/2006/relationships" xmlns:m="http://schemas.openxmlformats.org/officeDocument/2006/math" xmlns:v="urn:schemas-microsoft-com:vml" xmlns:wp14="http://schemas.microsoft.com/office/word/2010/wordprocessingDrawing" xmlns:wp="http://schemas.openxmlformats.org/drawingml/2006/wordprocessingDrawing" xmlns:w10="urn:schemas-microsoft-com:office:word" xmlns:w="http://schemas.openxmlformats.org/wordprocessingml/2006/main" xmlns:w14="http://schemas.microsoft.com/office/word/2010/wordml" xmlns:wpg="http://schemas.microsoft.com/office/word/2010/wordprocessingGroup" xmlns:wpi="http://schemas.microsoft.com/office/word/2010/wordprocessingInk" xmlns:wne="http://schemas.microsoft.com/office/word/2006/wordml" xmlns:wps="http://schemas.microsoft.com/office/word/2010/wordprocessingShape" mc:Ignorable="w14 wp14">
   <w:abstractNum w:abstractNumId="0">
     <w:nsid w:val="10F54981"/>
     <w:multiLevelType w:val="multilevel"/>
@@ -2604,7 +2926,7 @@
     </w:rPrDefault>
     <w:pPrDefault/>
   </w:docDefaults>
-  <w:latentStyles w:defLockedState="0" w:defUIPriority="99" w:defSemiHidden="1" w:defUnhideWhenUsed="1" w:defQFormat="0" w:count="276">
+  <w:latentStyles w:defLockedState="0" w:defUIPriority="99" w:defSemiHidden="1" w:defUnhideWhenUsed="1" w:defQFormat="0" w:count="267">
     <w:lsdException w:name="Normal" w:semiHidden="0" w:uiPriority="0" w:unhideWhenUsed="0" w:qFormat="1"/>
     <w:lsdException w:name="heading 1" w:semiHidden="0" w:uiPriority="9" w:unhideWhenUsed="0" w:qFormat="1"/>
     <w:lsdException w:name="heading 2" w:uiPriority="9" w:qFormat="1"/>
@@ -2746,7 +3068,7 @@
     <w:lsdException w:name="Bibliography" w:uiPriority="37"/>
     <w:lsdException w:name="TOC Heading" w:uiPriority="39" w:qFormat="1"/>
   </w:latentStyles>
-  <w:style w:type="paragraph" w:default="1" w:styleId="Standard">
+  <w:style w:type="paragraph" w:default="1" w:styleId="Normal">
     <w:name w:val="Normal"/>
     <w:qFormat/>
     <w:rsid w:val="00A1410F"/>
@@ -2760,13 +3082,13 @@
       <w:lang w:eastAsia="en-US"/>
     </w:rPr>
   </w:style>
-  <w:style w:type="character" w:default="1" w:styleId="Absatzstandardschriftart">
+  <w:style w:type="character" w:default="1" w:styleId="DefaultParagraphFont">
     <w:name w:val="Default Paragraph Font"/>
     <w:uiPriority w:val="1"/>
     <w:semiHidden/>
     <w:unhideWhenUsed/>
   </w:style>
-  <w:style w:type="table" w:default="1" w:styleId="NormaleTabelle">
+  <w:style w:type="table" w:default="1" w:styleId="TableNormal">
     <w:name w:val="Normal Table"/>
     <w:uiPriority w:val="99"/>
     <w:semiHidden/>
@@ -2781,16 +3103,16 @@
       </w:tblCellMar>
     </w:tblPr>
   </w:style>
-  <w:style w:type="numbering" w:default="1" w:styleId="KeineListe">
+  <w:style w:type="numbering" w:default="1" w:styleId="NoList">
     <w:name w:val="No List"/>
     <w:uiPriority w:val="99"/>
     <w:semiHidden/>
     <w:unhideWhenUsed/>
   </w:style>
-  <w:style w:type="paragraph" w:customStyle="1" w:styleId="Heading1">
-    <w:name w:val="Heading 1"/>
-    <w:basedOn w:val="Standard"/>
-    <w:next w:val="Standard"/>
+  <w:style w:type="paragraph" w:customStyle="1" w:styleId="Heading11">
+    <w:name w:val="Heading 11"/>
+    <w:basedOn w:val="Normal"/>
+    <w:next w:val="Normal"/>
     <w:link w:val="Heading1Char"/>
     <w:uiPriority w:val="9"/>
     <w:qFormat/>
@@ -2811,10 +3133,10 @@
       <w:szCs w:val="28"/>
     </w:rPr>
   </w:style>
-  <w:style w:type="paragraph" w:customStyle="1" w:styleId="Heading2">
-    <w:name w:val="Heading 2"/>
-    <w:basedOn w:val="Standard"/>
-    <w:next w:val="Standard"/>
+  <w:style w:type="paragraph" w:customStyle="1" w:styleId="Heading21">
+    <w:name w:val="Heading 21"/>
+    <w:basedOn w:val="Normal"/>
+    <w:next w:val="Normal"/>
     <w:link w:val="Heading2Char"/>
     <w:uiPriority w:val="9"/>
     <w:unhideWhenUsed/>
@@ -2835,10 +3157,10 @@
       <w:szCs w:val="26"/>
     </w:rPr>
   </w:style>
-  <w:style w:type="paragraph" w:customStyle="1" w:styleId="Heading3">
-    <w:name w:val="Heading 3"/>
-    <w:basedOn w:val="Standard"/>
-    <w:next w:val="Standard"/>
+  <w:style w:type="paragraph" w:customStyle="1" w:styleId="Heading31">
+    <w:name w:val="Heading 31"/>
+    <w:basedOn w:val="Normal"/>
+    <w:next w:val="Normal"/>
     <w:link w:val="Heading3Char"/>
     <w:uiPriority w:val="9"/>
     <w:unhideWhenUsed/>
@@ -2857,10 +3179,10 @@
       <w:szCs w:val="26"/>
     </w:rPr>
   </w:style>
-  <w:style w:type="paragraph" w:customStyle="1" w:styleId="Heading8">
-    <w:name w:val="Heading 8"/>
-    <w:basedOn w:val="Standard"/>
-    <w:next w:val="Standard"/>
+  <w:style w:type="paragraph" w:customStyle="1" w:styleId="Heading81">
+    <w:name w:val="Heading 81"/>
+    <w:basedOn w:val="Normal"/>
+    <w:next w:val="Normal"/>
     <w:link w:val="Heading8Char"/>
     <w:qFormat/>
     <w:rsid w:val="00E77FBC"/>
@@ -2876,10 +3198,10 @@
       <w:lang w:eastAsia="de-DE"/>
     </w:rPr>
   </w:style>
-  <w:style w:type="character" w:customStyle="1" w:styleId="TitelZeichen">
-    <w:name w:val="Titel Zeichen"/>
-    <w:basedOn w:val="Absatzstandardschriftart"/>
-    <w:link w:val="Titel"/>
+  <w:style w:type="character" w:customStyle="1" w:styleId="TitleChar">
+    <w:name w:val="Title Char"/>
+    <w:basedOn w:val="DefaultParagraphFont"/>
+    <w:link w:val="Title"/>
     <w:uiPriority w:val="10"/>
     <w:rsid w:val="00A2363E"/>
     <w:rPr>
@@ -2892,8 +3214,8 @@
   </w:style>
   <w:style w:type="character" w:customStyle="1" w:styleId="Heading1Char">
     <w:name w:val="Heading 1 Char"/>
-    <w:basedOn w:val="Absatzstandardschriftart"/>
-    <w:link w:val="Heading1"/>
+    <w:basedOn w:val="DefaultParagraphFont"/>
+    <w:link w:val="Heading11"/>
     <w:uiPriority w:val="9"/>
     <w:rsid w:val="00FF5F50"/>
     <w:rPr>
@@ -2908,24 +3230,24 @@
   </w:style>
   <w:style w:type="character" w:customStyle="1" w:styleId="HeaderChar">
     <w:name w:val="Header Char"/>
-    <w:basedOn w:val="Absatzstandardschriftart"/>
-    <w:link w:val="Header"/>
+    <w:basedOn w:val="DefaultParagraphFont"/>
+    <w:link w:val="Header1"/>
     <w:uiPriority w:val="99"/>
     <w:semiHidden/>
     <w:rsid w:val="00E77FBC"/>
   </w:style>
   <w:style w:type="character" w:customStyle="1" w:styleId="FooterChar">
     <w:name w:val="Footer Char"/>
-    <w:basedOn w:val="Absatzstandardschriftart"/>
-    <w:link w:val="Footer"/>
+    <w:basedOn w:val="DefaultParagraphFont"/>
+    <w:link w:val="Footer1"/>
     <w:uiPriority w:val="99"/>
     <w:semiHidden/>
     <w:rsid w:val="00E77FBC"/>
   </w:style>
   <w:style w:type="character" w:customStyle="1" w:styleId="Heading8Char">
     <w:name w:val="Heading 8 Char"/>
-    <w:basedOn w:val="Absatzstandardschriftart"/>
-    <w:link w:val="Heading8"/>
+    <w:basedOn w:val="DefaultParagraphFont"/>
+    <w:link w:val="Heading81"/>
     <w:rsid w:val="00E77FBC"/>
     <w:rPr>
       <w:rFonts w:ascii="Arial" w:eastAsia="Times New Roman" w:hAnsi="Arial" w:cs="Times New Roman"/>
@@ -2935,10 +3257,10 @@
       <w:lang w:eastAsia="de-DE"/>
     </w:rPr>
   </w:style>
-  <w:style w:type="character" w:customStyle="1" w:styleId="SprechblasentextZeichen">
-    <w:name w:val="Sprechblasentext Zeichen"/>
-    <w:basedOn w:val="Absatzstandardschriftart"/>
-    <w:link w:val="Sprechblasentext"/>
+  <w:style w:type="character" w:customStyle="1" w:styleId="BalloonTextChar">
+    <w:name w:val="Balloon Text Char"/>
+    <w:basedOn w:val="DefaultParagraphFont"/>
+    <w:link w:val="BalloonText"/>
     <w:uiPriority w:val="99"/>
     <w:semiHidden/>
     <w:rsid w:val="00E77FBC"/>
@@ -2950,7 +3272,7 @@
   </w:style>
   <w:style w:type="character" w:customStyle="1" w:styleId="InternetLink">
     <w:name w:val="Internet Link"/>
-    <w:basedOn w:val="Absatzstandardschriftart"/>
+    <w:basedOn w:val="DefaultParagraphFont"/>
     <w:uiPriority w:val="99"/>
     <w:unhideWhenUsed/>
     <w:rsid w:val="000E1779"/>
@@ -2962,8 +3284,8 @@
   </w:style>
   <w:style w:type="character" w:customStyle="1" w:styleId="Heading2Char">
     <w:name w:val="Heading 2 Char"/>
-    <w:basedOn w:val="Absatzstandardschriftart"/>
-    <w:link w:val="Heading2"/>
+    <w:basedOn w:val="DefaultParagraphFont"/>
+    <w:link w:val="Heading21"/>
     <w:uiPriority w:val="9"/>
     <w:rsid w:val="00F64C05"/>
     <w:rPr>
@@ -2977,8 +3299,8 @@
   </w:style>
   <w:style w:type="character" w:customStyle="1" w:styleId="Heading3Char">
     <w:name w:val="Heading 3 Char"/>
-    <w:basedOn w:val="Absatzstandardschriftart"/>
-    <w:link w:val="Heading3"/>
+    <w:basedOn w:val="DefaultParagraphFont"/>
+    <w:link w:val="Heading31"/>
     <w:uiPriority w:val="9"/>
     <w:rsid w:val="003717FF"/>
     <w:rPr>
@@ -2990,9 +3312,9 @@
       <w:lang w:eastAsia="en-US"/>
     </w:rPr>
   </w:style>
-  <w:style w:type="character" w:styleId="GesichteterLink">
+  <w:style w:type="character" w:styleId="FollowedHyperlink">
     <w:name w:val="FollowedHyperlink"/>
-    <w:basedOn w:val="Absatzstandardschriftart"/>
+    <w:basedOn w:val="DefaultParagraphFont"/>
     <w:uiPriority w:val="99"/>
     <w:semiHidden/>
     <w:unhideWhenUsed/>
@@ -3002,9 +3324,9 @@
       <w:u w:val="single"/>
     </w:rPr>
   </w:style>
-  <w:style w:type="character" w:styleId="Funotenzeichen">
+  <w:style w:type="character" w:styleId="FootnoteReference">
     <w:name w:val="footnote reference"/>
-    <w:basedOn w:val="Absatzstandardschriftart"/>
+    <w:basedOn w:val="DefaultParagraphFont"/>
     <w:semiHidden/>
     <w:rsid w:val="00611899"/>
     <w:rPr>
@@ -3037,9 +3359,9 @@
       <w:lang w:val="uz-Cyrl-UZ" w:eastAsia="uz-Cyrl-UZ" w:bidi="uz-Cyrl-UZ"/>
     </w:rPr>
   </w:style>
-  <w:style w:type="character" w:styleId="Kommentarzeichen">
+  <w:style w:type="character" w:styleId="CommentReference">
     <w:name w:val="annotation reference"/>
-    <w:basedOn w:val="Absatzstandardschriftart"/>
+    <w:basedOn w:val="DefaultParagraphFont"/>
     <w:uiPriority w:val="99"/>
     <w:semiHidden/>
     <w:unhideWhenUsed/>
@@ -3049,10 +3371,10 @@
       <w:szCs w:val="18"/>
     </w:rPr>
   </w:style>
-  <w:style w:type="character" w:customStyle="1" w:styleId="KommentartextZeichen">
-    <w:name w:val="Kommentartext Zeichen"/>
-    <w:basedOn w:val="Absatzstandardschriftart"/>
-    <w:link w:val="Kommentartext"/>
+  <w:style w:type="character" w:customStyle="1" w:styleId="CommentTextChar">
+    <w:name w:val="Comment Text Char"/>
+    <w:basedOn w:val="DefaultParagraphFont"/>
+    <w:link w:val="CommentText"/>
     <w:uiPriority w:val="99"/>
     <w:semiHidden/>
     <w:rsid w:val="00BC2C0F"/>
@@ -3062,10 +3384,10 @@
       <w:lang w:eastAsia="en-US"/>
     </w:rPr>
   </w:style>
-  <w:style w:type="character" w:customStyle="1" w:styleId="KommentarthemaZeichen">
-    <w:name w:val="Kommentarthema Zeichen"/>
-    <w:basedOn w:val="KommentartextZeichen"/>
-    <w:link w:val="Kommentarthema"/>
+  <w:style w:type="character" w:customStyle="1" w:styleId="CommentSubjectChar">
+    <w:name w:val="Comment Subject Char"/>
+    <w:basedOn w:val="CommentTextChar"/>
+    <w:link w:val="CommentSubject"/>
     <w:uiPriority w:val="99"/>
     <w:semiHidden/>
     <w:rsid w:val="00BC2C0F"/>
@@ -3079,7 +3401,7 @@
   </w:style>
   <w:style w:type="character" w:customStyle="1" w:styleId="KopfzeileZeichen">
     <w:name w:val="Kopfzeile Zeichen"/>
-    <w:basedOn w:val="Absatzstandardschriftart"/>
+    <w:basedOn w:val="DefaultParagraphFont"/>
     <w:rsid w:val="00141388"/>
     <w:rPr>
       <w:sz w:val="22"/>
@@ -3089,7 +3411,7 @@
   </w:style>
   <w:style w:type="character" w:customStyle="1" w:styleId="FuzeileZeichen">
     <w:name w:val="Fußzeile Zeichen"/>
-    <w:basedOn w:val="Absatzstandardschriftart"/>
+    <w:basedOn w:val="DefaultParagraphFont"/>
     <w:rsid w:val="00141388"/>
     <w:rPr>
       <w:sz w:val="22"/>
@@ -3123,7 +3445,7 @@
   </w:style>
   <w:style w:type="paragraph" w:customStyle="1" w:styleId="Heading">
     <w:name w:val="Heading"/>
-    <w:basedOn w:val="Standard"/>
+    <w:basedOn w:val="Normal"/>
     <w:next w:val="TextBody"/>
     <w:pPr>
       <w:keepNext/>
@@ -3137,21 +3459,21 @@
   </w:style>
   <w:style w:type="paragraph" w:customStyle="1" w:styleId="TextBody">
     <w:name w:val="Text Body"/>
-    <w:basedOn w:val="Standard"/>
+    <w:basedOn w:val="Normal"/>
     <w:pPr>
       <w:spacing w:after="140" w:line="288" w:lineRule="auto"/>
     </w:pPr>
   </w:style>
-  <w:style w:type="paragraph" w:styleId="Liste">
+  <w:style w:type="paragraph" w:styleId="List">
     <w:name w:val="List"/>
     <w:basedOn w:val="TextBody"/>
     <w:rPr>
       <w:rFonts w:cs="FreeSans"/>
     </w:rPr>
   </w:style>
-  <w:style w:type="paragraph" w:customStyle="1" w:styleId="Caption">
-    <w:name w:val="Caption"/>
-    <w:basedOn w:val="Standard"/>
+  <w:style w:type="paragraph" w:customStyle="1" w:styleId="Caption1">
+    <w:name w:val="Caption1"/>
+    <w:basedOn w:val="Normal"/>
     <w:pPr>
       <w:suppressLineNumbers/>
       <w:spacing w:before="120" w:after="120"/>
@@ -3166,7 +3488,7 @@
   </w:style>
   <w:style w:type="paragraph" w:customStyle="1" w:styleId="Index">
     <w:name w:val="Index"/>
-    <w:basedOn w:val="Standard"/>
+    <w:basedOn w:val="Normal"/>
     <w:pPr>
       <w:suppressLineNumbers/>
     </w:pPr>
@@ -3174,11 +3496,11 @@
       <w:rFonts w:cs="FreeSans"/>
     </w:rPr>
   </w:style>
-  <w:style w:type="paragraph" w:styleId="Titel">
+  <w:style w:type="paragraph" w:styleId="Title">
     <w:name w:val="Title"/>
-    <w:basedOn w:val="Standard"/>
-    <w:next w:val="Standard"/>
-    <w:link w:val="TitelZeichen"/>
+    <w:basedOn w:val="Normal"/>
+    <w:next w:val="Normal"/>
+    <w:link w:val="TitleChar"/>
     <w:uiPriority w:val="10"/>
     <w:qFormat/>
     <w:rsid w:val="00A2363E"/>
@@ -3200,9 +3522,9 @@
       <w:szCs w:val="52"/>
     </w:rPr>
   </w:style>
-  <w:style w:type="paragraph" w:styleId="Listenabsatz">
+  <w:style w:type="paragraph" w:styleId="ListParagraph">
     <w:name w:val="List Paragraph"/>
-    <w:basedOn w:val="Standard"/>
+    <w:basedOn w:val="Normal"/>
     <w:uiPriority w:val="34"/>
     <w:qFormat/>
     <w:rsid w:val="00A2363E"/>
@@ -3211,9 +3533,9 @@
       <w:contextualSpacing/>
     </w:pPr>
   </w:style>
-  <w:style w:type="paragraph" w:customStyle="1" w:styleId="Header">
-    <w:name w:val="Header"/>
-    <w:basedOn w:val="Standard"/>
+  <w:style w:type="paragraph" w:customStyle="1" w:styleId="Header1">
+    <w:name w:val="Header1"/>
+    <w:basedOn w:val="Normal"/>
     <w:link w:val="HeaderChar"/>
     <w:unhideWhenUsed/>
     <w:rsid w:val="00141388"/>
@@ -3225,9 +3547,9 @@
       <w:spacing w:after="0" w:line="240" w:lineRule="auto"/>
     </w:pPr>
   </w:style>
-  <w:style w:type="paragraph" w:customStyle="1" w:styleId="Footer">
-    <w:name w:val="Footer"/>
-    <w:basedOn w:val="Standard"/>
+  <w:style w:type="paragraph" w:customStyle="1" w:styleId="Footer1">
+    <w:name w:val="Footer1"/>
+    <w:basedOn w:val="Normal"/>
     <w:link w:val="FooterChar"/>
     <w:unhideWhenUsed/>
     <w:rsid w:val="00141388"/>
@@ -3239,10 +3561,10 @@
       <w:spacing w:after="0" w:line="240" w:lineRule="auto"/>
     </w:pPr>
   </w:style>
-  <w:style w:type="paragraph" w:styleId="Sprechblasentext">
+  <w:style w:type="paragraph" w:styleId="BalloonText">
     <w:name w:val="Balloon Text"/>
-    <w:basedOn w:val="Standard"/>
-    <w:link w:val="SprechblasentextZeichen"/>
+    <w:basedOn w:val="Normal"/>
+    <w:link w:val="BalloonTextChar"/>
     <w:uiPriority w:val="99"/>
     <w:semiHidden/>
     <w:unhideWhenUsed/>
@@ -3258,7 +3580,7 @@
   </w:style>
   <w:style w:type="paragraph" w:customStyle="1" w:styleId="bodytext">
     <w:name w:val="bodytext"/>
-    <w:basedOn w:val="Standard"/>
+    <w:basedOn w:val="Normal"/>
     <w:rsid w:val="00F158A0"/>
     <w:pPr>
       <w:spacing w:after="280"/>
@@ -3270,10 +3592,10 @@
       <w:lang w:val="de-DE" w:eastAsia="de-DE"/>
     </w:rPr>
   </w:style>
-  <w:style w:type="paragraph" w:styleId="Kommentartext">
+  <w:style w:type="paragraph" w:styleId="CommentText">
     <w:name w:val="annotation text"/>
-    <w:basedOn w:val="Standard"/>
-    <w:link w:val="KommentartextZeichen"/>
+    <w:basedOn w:val="Normal"/>
+    <w:link w:val="CommentTextChar"/>
     <w:uiPriority w:val="99"/>
     <w:semiHidden/>
     <w:unhideWhenUsed/>
@@ -3286,10 +3608,10 @@
       <w:szCs w:val="24"/>
     </w:rPr>
   </w:style>
-  <w:style w:type="paragraph" w:styleId="Kommentarthema">
+  <w:style w:type="paragraph" w:styleId="CommentSubject">
     <w:name w:val="annotation subject"/>
-    <w:basedOn w:val="Kommentartext"/>
-    <w:link w:val="KommentarthemaZeichen"/>
+    <w:basedOn w:val="CommentText"/>
+    <w:link w:val="CommentSubjectChar"/>
     <w:uiPriority w:val="99"/>
     <w:semiHidden/>
     <w:unhideWhenUsed/>
@@ -3301,13 +3623,12 @@
       <w:szCs w:val="20"/>
     </w:rPr>
   </w:style>
-  <w:style w:type="table" w:styleId="Tabellenraster">
+  <w:style w:type="table" w:styleId="TableGrid">
     <w:name w:val="Table Grid"/>
-    <w:basedOn w:val="NormaleTabelle"/>
+    <w:basedOn w:val="TableNormal"/>
     <w:uiPriority w:val="59"/>
     <w:rsid w:val="0046183E"/>
     <w:tblPr>
-      <w:tblInd w:w="0" w:type="dxa"/>
       <w:tblBorders>
         <w:top w:val="single" w:sz="4" w:space="0" w:color="000000"/>
         <w:left w:val="single" w:sz="4" w:space="0" w:color="000000"/>
@@ -3316,17 +3637,11 @@
         <w:insideH w:val="single" w:sz="4" w:space="0" w:color="000000"/>
         <w:insideV w:val="single" w:sz="4" w:space="0" w:color="000000"/>
       </w:tblBorders>
-      <w:tblCellMar>
-        <w:top w:w="0" w:type="dxa"/>
-        <w:left w:w="108" w:type="dxa"/>
-        <w:bottom w:w="0" w:type="dxa"/>
-        <w:right w:w="108" w:type="dxa"/>
-      </w:tblCellMar>
     </w:tblPr>
   </w:style>
   <w:style w:type="table" w:customStyle="1" w:styleId="HelleSchattierung-Akzent11">
     <w:name w:val="Helle Schattierung - Akzent 11"/>
-    <w:basedOn w:val="NormaleTabelle"/>
+    <w:basedOn w:val="TableNormal"/>
     <w:uiPriority w:val="60"/>
     <w:rsid w:val="000E1779"/>
     <w:rPr>
@@ -3335,17 +3650,10 @@
     <w:tblPr>
       <w:tblStyleRowBandSize w:val="1"/>
       <w:tblStyleColBandSize w:val="1"/>
-      <w:tblInd w:w="0" w:type="dxa"/>
       <w:tblBorders>
         <w:top w:val="single" w:sz="8" w:space="0" w:color="4F81BD"/>
         <w:bottom w:val="single" w:sz="8" w:space="0" w:color="4F81BD"/>
       </w:tblBorders>
-      <w:tblCellMar>
-        <w:top w:w="0" w:type="dxa"/>
-        <w:left w:w="108" w:type="dxa"/>
-        <w:bottom w:w="0" w:type="dxa"/>
-        <w:right w:w="108" w:type="dxa"/>
-      </w:tblCellMar>
     </w:tblPr>
     <w:tblStylePr w:type="firstRow">
       <w:pPr>
@@ -3424,15 +3732,14 @@
       </w:tcPr>
     </w:tblStylePr>
   </w:style>
-  <w:style w:type="table" w:styleId="MittleresRaster1-Akzent1">
+  <w:style w:type="table" w:styleId="MediumGrid1-Accent1">
     <w:name w:val="Medium Grid 1 Accent 1"/>
-    <w:basedOn w:val="NormaleTabelle"/>
+    <w:basedOn w:val="TableNormal"/>
     <w:uiPriority w:val="67"/>
     <w:rsid w:val="000E1779"/>
     <w:tblPr>
       <w:tblStyleRowBandSize w:val="1"/>
       <w:tblStyleColBandSize w:val="1"/>
-      <w:tblInd w:w="0" w:type="dxa"/>
       <w:tblBorders>
         <w:top w:val="single" w:sz="8" w:space="0" w:color="7BA0CD"/>
         <w:left w:val="single" w:sz="8" w:space="0" w:color="7BA0CD"/>
@@ -3441,12 +3748,6 @@
         <w:insideH w:val="single" w:sz="8" w:space="0" w:color="7BA0CD"/>
         <w:insideV w:val="single" w:sz="8" w:space="0" w:color="7BA0CD"/>
       </w:tblBorders>
-      <w:tblCellMar>
-        <w:top w:w="0" w:type="dxa"/>
-        <w:left w:w="108" w:type="dxa"/>
-        <w:bottom w:w="0" w:type="dxa"/>
-        <w:right w:w="108" w:type="dxa"/>
-      </w:tblCellMar>
     </w:tblPr>
     <w:tcPr>
       <w:shd w:val="clear" w:color="auto" w:fill="D3DFEE"/>
@@ -3494,10 +3795,10 @@
       </w:tcPr>
     </w:tblStylePr>
   </w:style>
-  <w:style w:type="paragraph" w:styleId="Kopfzeile">
+  <w:style w:type="paragraph" w:styleId="Header">
     <w:name w:val="header"/>
-    <w:basedOn w:val="Standard"/>
-    <w:link w:val="KopfzeileZeichen1"/>
+    <w:basedOn w:val="Normal"/>
+    <w:link w:val="HeaderChar1"/>
     <w:unhideWhenUsed/>
     <w:rsid w:val="00FF6399"/>
     <w:pPr>
@@ -3508,10 +3809,10 @@
       <w:spacing w:after="0" w:line="240" w:lineRule="auto"/>
     </w:pPr>
   </w:style>
-  <w:style w:type="character" w:customStyle="1" w:styleId="KopfzeileZeichen1">
-    <w:name w:val="Kopfzeile Zeichen1"/>
-    <w:basedOn w:val="Absatzstandardschriftart"/>
-    <w:link w:val="Kopfzeile"/>
+  <w:style w:type="character" w:customStyle="1" w:styleId="HeaderChar1">
+    <w:name w:val="Header Char1"/>
+    <w:basedOn w:val="DefaultParagraphFont"/>
+    <w:link w:val="Header"/>
     <w:rsid w:val="00FF6399"/>
     <w:rPr>
       <w:sz w:val="22"/>
@@ -3519,10 +3820,10 @@
       <w:lang w:eastAsia="en-US"/>
     </w:rPr>
   </w:style>
-  <w:style w:type="paragraph" w:styleId="Fuzeile">
+  <w:style w:type="paragraph" w:styleId="Footer">
     <w:name w:val="footer"/>
-    <w:basedOn w:val="Standard"/>
-    <w:link w:val="FuzeileZeichen1"/>
+    <w:basedOn w:val="Normal"/>
+    <w:link w:val="FooterChar1"/>
     <w:unhideWhenUsed/>
     <w:rsid w:val="00FF6399"/>
     <w:pPr>
@@ -3533,11 +3834,23 @@
       <w:spacing w:after="0" w:line="240" w:lineRule="auto"/>
     </w:pPr>
   </w:style>
-  <w:style w:type="character" w:customStyle="1" w:styleId="FuzeileZeichen1">
-    <w:name w:val="Fußzeile Zeichen1"/>
-    <w:basedOn w:val="Absatzstandardschriftart"/>
-    <w:link w:val="Fuzeile"/>
+  <w:style w:type="character" w:customStyle="1" w:styleId="FooterChar1">
+    <w:name w:val="Footer Char1"/>
+    <w:basedOn w:val="DefaultParagraphFont"/>
+    <w:link w:val="Footer"/>
     <w:rsid w:val="00FF6399"/>
+    <w:rPr>
+      <w:sz w:val="22"/>
+      <w:szCs w:val="22"/>
+      <w:lang w:eastAsia="en-US"/>
+    </w:rPr>
+  </w:style>
+  <w:style w:type="paragraph" w:styleId="Revision">
+    <w:name w:val="Revision"/>
+    <w:hidden/>
+    <w:uiPriority w:val="99"/>
+    <w:semiHidden/>
+    <w:rsid w:val="00240773"/>
     <w:rPr>
       <w:sz w:val="22"/>
       <w:szCs w:val="22"/>
@@ -3548,19 +3861,17 @@
 </file>
 
 <file path=word/stylesWithEffects.xml><?xml version="1.0" encoding="utf-8"?>
-<w:styles xmlns:wpc="http://schemas.microsoft.com/office/word/2010/wordprocessingCanvas" xmlns:mo="http://schemas.microsoft.com/office/mac/office/2008/main" xmlns:mc="http://schemas.openxmlformats.org/markup-compatibility/2006" xmlns:mv="urn:schemas-microsoft-com:mac:vml" xmlns:o="urn:schemas-microsoft-com:office:office" xmlns:r="http://schemas.openxmlformats.org/officeDocument/2006/relationships" xmlns:m="http://schemas.openxmlformats.org/officeDocument/2006/math" xmlns:v="urn:schemas-microsoft-com:vml" xmlns:wp14="http://schemas.microsoft.com/office/word/2010/wordprocessingDrawing" xmlns:wp="http://schemas.openxmlformats.org/drawingml/2006/wordprocessingDrawing" xmlns:w10="urn:schemas-microsoft-com:office:word" xmlns:w="http://schemas.openxmlformats.org/wordprocessingml/2006/main" xmlns:w14="http://schemas.microsoft.com/office/word/2010/wordml" xmlns:wpg="http://schemas.microsoft.com/office/word/2010/wordprocessingGroup" xmlns:wpi="http://schemas.microsoft.com/office/word/2010/wordprocessingInk" xmlns:wne="http://schemas.microsoft.com/office/word/2006/wordml" xmlns:wps="http://schemas.microsoft.com/office/word/2010/wordprocessingShape" mc:Ignorable="w14 wp14">
+<w:styles xmlns:wpc="http://schemas.microsoft.com/office/word/2010/wordprocessingCanvas" xmlns:mc="http://schemas.openxmlformats.org/markup-compatibility/2006" xmlns:o="urn:schemas-microsoft-com:office:office" xmlns:r="http://schemas.openxmlformats.org/officeDocument/2006/relationships" xmlns:m="http://schemas.openxmlformats.org/officeDocument/2006/math" xmlns:v="urn:schemas-microsoft-com:vml" xmlns:wp14="http://schemas.microsoft.com/office/word/2010/wordprocessingDrawing" xmlns:wp="http://schemas.openxmlformats.org/drawingml/2006/wordprocessingDrawing" xmlns:w10="urn:schemas-microsoft-com:office:word" xmlns:w="http://schemas.openxmlformats.org/wordprocessingml/2006/main" xmlns:w14="http://schemas.microsoft.com/office/word/2010/wordml" xmlns:wpg="http://schemas.microsoft.com/office/word/2010/wordprocessingGroup" xmlns:wpi="http://schemas.microsoft.com/office/word/2010/wordprocessingInk" xmlns:wne="http://schemas.microsoft.com/office/word/2006/wordml" xmlns:wps="http://schemas.microsoft.com/office/word/2010/wordprocessingShape" mc:Ignorable="w14 wp14">
   <w:docDefaults>
     <w:rPrDefault>
       <w:rPr>
-        <w:rFonts w:asciiTheme="minorHAnsi" w:eastAsiaTheme="minorEastAsia" w:hAnsiTheme="minorHAnsi" w:cstheme="minorBidi"/>
-        <w:sz w:val="24"/>
-        <w:szCs w:val="24"/>
-        <w:lang w:val="de-CH" w:eastAsia="ja-JP" w:bidi="ar-SA"/>
+        <w:rFonts w:ascii="Calibri" w:eastAsia="Calibri" w:hAnsi="Calibri" w:cs="Times New Roman"/>
+        <w:lang w:val="de-CH" w:eastAsia="de-CH" w:bidi="ar-SA"/>
       </w:rPr>
     </w:rPrDefault>
     <w:pPrDefault/>
   </w:docDefaults>
-  <w:latentStyles w:defLockedState="0" w:defUIPriority="99" w:defSemiHidden="1" w:defUnhideWhenUsed="1" w:defQFormat="0" w:count="276">
+  <w:latentStyles w:defLockedState="0" w:defUIPriority="99" w:defSemiHidden="1" w:defUnhideWhenUsed="1" w:defQFormat="0" w:count="267">
     <w:lsdException w:name="Normal" w:semiHidden="0" w:uiPriority="0" w:unhideWhenUsed="0" w:qFormat="1"/>
     <w:lsdException w:name="heading 1" w:semiHidden="0" w:uiPriority="9" w:unhideWhenUsed="0" w:qFormat="1"/>
     <w:lsdException w:name="heading 2" w:uiPriority="9" w:qFormat="1"/>
@@ -3569,7 +3880,7 @@
     <w:lsdException w:name="heading 5" w:uiPriority="9" w:qFormat="1"/>
     <w:lsdException w:name="heading 6" w:uiPriority="9" w:qFormat="1"/>
     <w:lsdException w:name="heading 7" w:uiPriority="9" w:qFormat="1"/>
-    <w:lsdException w:name="heading 8" w:uiPriority="9" w:qFormat="1"/>
+    <w:lsdException w:name="heading 8" w:uiPriority="0" w:qFormat="1"/>
     <w:lsdException w:name="heading 9" w:uiPriority="9" w:qFormat="1"/>
     <w:lsdException w:name="toc 1" w:uiPriority="39"/>
     <w:lsdException w:name="toc 2" w:uiPriority="39"/>
@@ -3580,7 +3891,10 @@
     <w:lsdException w:name="toc 7" w:uiPriority="39"/>
     <w:lsdException w:name="toc 8" w:uiPriority="39"/>
     <w:lsdException w:name="toc 9" w:uiPriority="39"/>
+    <w:lsdException w:name="header" w:uiPriority="0"/>
+    <w:lsdException w:name="footer" w:uiPriority="0"/>
     <w:lsdException w:name="caption" w:uiPriority="35" w:qFormat="1"/>
+    <w:lsdException w:name="footnote reference" w:uiPriority="0"/>
     <w:lsdException w:name="Title" w:semiHidden="0" w:uiPriority="10" w:unhideWhenUsed="0" w:qFormat="1"/>
     <w:lsdException w:name="Default Paragraph Font" w:uiPriority="1"/>
     <w:lsdException w:name="Subtitle" w:semiHidden="0" w:uiPriority="11" w:unhideWhenUsed="0" w:qFormat="1"/>
@@ -3699,17 +4013,27 @@
     <w:lsdException w:name="Bibliography" w:uiPriority="37"/>
     <w:lsdException w:name="TOC Heading" w:uiPriority="39" w:qFormat="1"/>
   </w:latentStyles>
-  <w:style w:type="paragraph" w:default="1" w:styleId="Standard">
+  <w:style w:type="paragraph" w:default="1" w:styleId="Normal">
     <w:name w:val="Normal"/>
     <w:qFormat/>
-  </w:style>
-  <w:style w:type="character" w:default="1" w:styleId="Absatzstandardschriftart">
+    <w:rsid w:val="00A1410F"/>
+    <w:pPr>
+      <w:suppressAutoHyphens/>
+      <w:spacing w:after="200" w:line="276" w:lineRule="auto"/>
+    </w:pPr>
+    <w:rPr>
+      <w:sz w:val="22"/>
+      <w:szCs w:val="22"/>
+      <w:lang w:eastAsia="en-US"/>
+    </w:rPr>
+  </w:style>
+  <w:style w:type="character" w:default="1" w:styleId="DefaultParagraphFont">
     <w:name w:val="Default Paragraph Font"/>
     <w:uiPriority w:val="1"/>
     <w:semiHidden/>
     <w:unhideWhenUsed/>
   </w:style>
-  <w:style w:type="table" w:default="1" w:styleId="NormaleTabelle">
+  <w:style w:type="table" w:default="1" w:styleId="TableNormal">
     <w:name w:val="Normal Table"/>
     <w:uiPriority w:val="99"/>
     <w:semiHidden/>
@@ -3724,11 +4048,759 @@
       </w:tblCellMar>
     </w:tblPr>
   </w:style>
-  <w:style w:type="numbering" w:default="1" w:styleId="KeineListe">
+  <w:style w:type="numbering" w:default="1" w:styleId="NoList">
     <w:name w:val="No List"/>
     <w:uiPriority w:val="99"/>
     <w:semiHidden/>
     <w:unhideWhenUsed/>
+  </w:style>
+  <w:style w:type="paragraph" w:customStyle="1" w:styleId="Heading11">
+    <w:name w:val="Heading 11"/>
+    <w:basedOn w:val="Normal"/>
+    <w:next w:val="Normal"/>
+    <w:link w:val="Heading1Char"/>
+    <w:uiPriority w:val="9"/>
+    <w:qFormat/>
+    <w:rsid w:val="00FF5F50"/>
+    <w:pPr>
+      <w:keepNext/>
+      <w:keepLines/>
+      <w:spacing w:before="480" w:after="0"/>
+      <w:ind w:left="357" w:hanging="357"/>
+      <w:outlineLvl w:val="0"/>
+    </w:pPr>
+    <w:rPr>
+      <w:rFonts w:ascii="Cambria" w:eastAsia="Times New Roman" w:hAnsi="Cambria"/>
+      <w:b/>
+      <w:bCs/>
+      <w:color w:val="365F91"/>
+      <w:sz w:val="28"/>
+      <w:szCs w:val="28"/>
+    </w:rPr>
+  </w:style>
+  <w:style w:type="paragraph" w:customStyle="1" w:styleId="Heading21">
+    <w:name w:val="Heading 21"/>
+    <w:basedOn w:val="Normal"/>
+    <w:next w:val="Normal"/>
+    <w:link w:val="Heading2Char"/>
+    <w:uiPriority w:val="9"/>
+    <w:unhideWhenUsed/>
+    <w:qFormat/>
+    <w:rsid w:val="00F64C05"/>
+    <w:pPr>
+      <w:keepNext/>
+      <w:keepLines/>
+      <w:spacing w:before="200" w:after="0"/>
+      <w:outlineLvl w:val="1"/>
+    </w:pPr>
+    <w:rPr>
+      <w:rFonts w:ascii="Cambria" w:eastAsia="Times New Roman" w:hAnsi="Cambria"/>
+      <w:b/>
+      <w:bCs/>
+      <w:color w:val="4F81BD"/>
+      <w:sz w:val="26"/>
+      <w:szCs w:val="26"/>
+    </w:rPr>
+  </w:style>
+  <w:style w:type="paragraph" w:customStyle="1" w:styleId="Heading31">
+    <w:name w:val="Heading 31"/>
+    <w:basedOn w:val="Normal"/>
+    <w:next w:val="Normal"/>
+    <w:link w:val="Heading3Char"/>
+    <w:uiPriority w:val="9"/>
+    <w:unhideWhenUsed/>
+    <w:qFormat/>
+    <w:rsid w:val="003717FF"/>
+    <w:pPr>
+      <w:keepNext/>
+      <w:spacing w:before="240" w:after="60"/>
+      <w:outlineLvl w:val="2"/>
+    </w:pPr>
+    <w:rPr>
+      <w:rFonts w:ascii="Cambria" w:eastAsia="Times New Roman" w:hAnsi="Cambria"/>
+      <w:b/>
+      <w:bCs/>
+      <w:sz w:val="26"/>
+      <w:szCs w:val="26"/>
+    </w:rPr>
+  </w:style>
+  <w:style w:type="paragraph" w:customStyle="1" w:styleId="Heading81">
+    <w:name w:val="Heading 81"/>
+    <w:basedOn w:val="Normal"/>
+    <w:next w:val="Normal"/>
+    <w:link w:val="Heading8Char"/>
+    <w:qFormat/>
+    <w:rsid w:val="00E77FBC"/>
+    <w:pPr>
+      <w:spacing w:before="240" w:after="60" w:line="240" w:lineRule="auto"/>
+      <w:outlineLvl w:val="7"/>
+    </w:pPr>
+    <w:rPr>
+      <w:rFonts w:ascii="Arial" w:eastAsia="Times New Roman" w:hAnsi="Arial"/>
+      <w:i/>
+      <w:sz w:val="20"/>
+      <w:szCs w:val="20"/>
+      <w:lang w:eastAsia="de-DE"/>
+    </w:rPr>
+  </w:style>
+  <w:style w:type="character" w:customStyle="1" w:styleId="TitleChar">
+    <w:name w:val="Title Char"/>
+    <w:basedOn w:val="DefaultParagraphFont"/>
+    <w:link w:val="Title"/>
+    <w:uiPriority w:val="10"/>
+    <w:rsid w:val="00A2363E"/>
+    <w:rPr>
+      <w:rFonts w:ascii="Cambria" w:eastAsia="Times New Roman" w:hAnsi="Cambria" w:cs="Times New Roman"/>
+      <w:color w:val="17365D"/>
+      <w:spacing w:val="5"/>
+      <w:sz w:val="52"/>
+      <w:szCs w:val="52"/>
+    </w:rPr>
+  </w:style>
+  <w:style w:type="character" w:customStyle="1" w:styleId="Heading1Char">
+    <w:name w:val="Heading 1 Char"/>
+    <w:basedOn w:val="DefaultParagraphFont"/>
+    <w:link w:val="Heading11"/>
+    <w:uiPriority w:val="9"/>
+    <w:rsid w:val="00FF5F50"/>
+    <w:rPr>
+      <w:rFonts w:ascii="Cambria" w:eastAsia="Times New Roman" w:hAnsi="Cambria"/>
+      <w:b/>
+      <w:bCs/>
+      <w:color w:val="365F91"/>
+      <w:sz w:val="28"/>
+      <w:szCs w:val="28"/>
+      <w:lang w:eastAsia="en-US"/>
+    </w:rPr>
+  </w:style>
+  <w:style w:type="character" w:customStyle="1" w:styleId="HeaderChar">
+    <w:name w:val="Header Char"/>
+    <w:basedOn w:val="DefaultParagraphFont"/>
+    <w:link w:val="Header1"/>
+    <w:uiPriority w:val="99"/>
+    <w:semiHidden/>
+    <w:rsid w:val="00E77FBC"/>
+  </w:style>
+  <w:style w:type="character" w:customStyle="1" w:styleId="FooterChar">
+    <w:name w:val="Footer Char"/>
+    <w:basedOn w:val="DefaultParagraphFont"/>
+    <w:link w:val="Footer1"/>
+    <w:uiPriority w:val="99"/>
+    <w:semiHidden/>
+    <w:rsid w:val="00E77FBC"/>
+  </w:style>
+  <w:style w:type="character" w:customStyle="1" w:styleId="Heading8Char">
+    <w:name w:val="Heading 8 Char"/>
+    <w:basedOn w:val="DefaultParagraphFont"/>
+    <w:link w:val="Heading81"/>
+    <w:rsid w:val="00E77FBC"/>
+    <w:rPr>
+      <w:rFonts w:ascii="Arial" w:eastAsia="Times New Roman" w:hAnsi="Arial" w:cs="Times New Roman"/>
+      <w:i/>
+      <w:sz w:val="20"/>
+      <w:szCs w:val="20"/>
+      <w:lang w:eastAsia="de-DE"/>
+    </w:rPr>
+  </w:style>
+  <w:style w:type="character" w:customStyle="1" w:styleId="BalloonTextChar">
+    <w:name w:val="Balloon Text Char"/>
+    <w:basedOn w:val="DefaultParagraphFont"/>
+    <w:link w:val="BalloonText"/>
+    <w:uiPriority w:val="99"/>
+    <w:semiHidden/>
+    <w:rsid w:val="00E77FBC"/>
+    <w:rPr>
+      <w:rFonts w:ascii="Tahoma" w:hAnsi="Tahoma" w:cs="Tahoma"/>
+      <w:sz w:val="16"/>
+      <w:szCs w:val="16"/>
+    </w:rPr>
+  </w:style>
+  <w:style w:type="character" w:customStyle="1" w:styleId="InternetLink">
+    <w:name w:val="Internet Link"/>
+    <w:basedOn w:val="DefaultParagraphFont"/>
+    <w:uiPriority w:val="99"/>
+    <w:unhideWhenUsed/>
+    <w:rsid w:val="000E1779"/>
+    <w:rPr>
+      <w:color w:val="0000FF"/>
+      <w:u w:val="single"/>
+      <w:lang w:val="uz-Cyrl-UZ" w:eastAsia="uz-Cyrl-UZ" w:bidi="uz-Cyrl-UZ"/>
+    </w:rPr>
+  </w:style>
+  <w:style w:type="character" w:customStyle="1" w:styleId="Heading2Char">
+    <w:name w:val="Heading 2 Char"/>
+    <w:basedOn w:val="DefaultParagraphFont"/>
+    <w:link w:val="Heading21"/>
+    <w:uiPriority w:val="9"/>
+    <w:rsid w:val="00F64C05"/>
+    <w:rPr>
+      <w:rFonts w:ascii="Cambria" w:eastAsia="Times New Roman" w:hAnsi="Cambria" w:cs="Times New Roman"/>
+      <w:b/>
+      <w:bCs/>
+      <w:color w:val="4F81BD"/>
+      <w:sz w:val="26"/>
+      <w:szCs w:val="26"/>
+    </w:rPr>
+  </w:style>
+  <w:style w:type="character" w:customStyle="1" w:styleId="Heading3Char">
+    <w:name w:val="Heading 3 Char"/>
+    <w:basedOn w:val="DefaultParagraphFont"/>
+    <w:link w:val="Heading31"/>
+    <w:uiPriority w:val="9"/>
+    <w:rsid w:val="003717FF"/>
+    <w:rPr>
+      <w:rFonts w:ascii="Cambria" w:eastAsia="Times New Roman" w:hAnsi="Cambria" w:cs="Times New Roman"/>
+      <w:b/>
+      <w:bCs/>
+      <w:sz w:val="26"/>
+      <w:szCs w:val="26"/>
+      <w:lang w:eastAsia="en-US"/>
+    </w:rPr>
+  </w:style>
+  <w:style w:type="character" w:styleId="FollowedHyperlink">
+    <w:name w:val="FollowedHyperlink"/>
+    <w:basedOn w:val="DefaultParagraphFont"/>
+    <w:uiPriority w:val="99"/>
+    <w:semiHidden/>
+    <w:unhideWhenUsed/>
+    <w:rsid w:val="00A4420B"/>
+    <w:rPr>
+      <w:color w:val="800080"/>
+      <w:u w:val="single"/>
+    </w:rPr>
+  </w:style>
+  <w:style w:type="character" w:styleId="FootnoteReference">
+    <w:name w:val="footnote reference"/>
+    <w:basedOn w:val="DefaultParagraphFont"/>
+    <w:semiHidden/>
+    <w:rsid w:val="00611899"/>
+    <w:rPr>
+      <w:vertAlign w:val="superscript"/>
+    </w:rPr>
+  </w:style>
+  <w:style w:type="character" w:customStyle="1" w:styleId="ListLabel1">
+    <w:name w:val="ListLabel 1"/>
+    <w:rPr>
+      <w:rFonts w:cs="Courier New"/>
+    </w:rPr>
+  </w:style>
+  <w:style w:type="character" w:customStyle="1" w:styleId="ListLabel2">
+    <w:name w:val="ListLabel 2"/>
+    <w:rPr>
+      <w:rFonts w:cs="OpenSymbol"/>
+    </w:rPr>
+  </w:style>
+  <w:style w:type="character" w:customStyle="1" w:styleId="Bullets">
+    <w:name w:val="Bullets"/>
+    <w:rPr>
+      <w:rFonts w:ascii="OpenSymbol" w:eastAsia="OpenSymbol" w:hAnsi="OpenSymbol" w:cs="OpenSymbol"/>
+    </w:rPr>
+  </w:style>
+  <w:style w:type="character" w:customStyle="1" w:styleId="VisitedInternetLink">
+    <w:name w:val="Visited Internet Link"/>
+    <w:rPr>
+      <w:color w:val="800000"/>
+      <w:u w:val="single"/>
+      <w:lang w:val="uz-Cyrl-UZ" w:eastAsia="uz-Cyrl-UZ" w:bidi="uz-Cyrl-UZ"/>
+    </w:rPr>
+  </w:style>
+  <w:style w:type="character" w:styleId="CommentReference">
+    <w:name w:val="annotation reference"/>
+    <w:basedOn w:val="DefaultParagraphFont"/>
+    <w:uiPriority w:val="99"/>
+    <w:semiHidden/>
+    <w:unhideWhenUsed/>
+    <w:rsid w:val="00BC2C0F"/>
+    <w:rPr>
+      <w:sz w:val="18"/>
+      <w:szCs w:val="18"/>
+    </w:rPr>
+  </w:style>
+  <w:style w:type="character" w:customStyle="1" w:styleId="CommentTextChar">
+    <w:name w:val="Comment Text Char"/>
+    <w:basedOn w:val="DefaultParagraphFont"/>
+    <w:link w:val="CommentText"/>
+    <w:uiPriority w:val="99"/>
+    <w:semiHidden/>
+    <w:rsid w:val="00BC2C0F"/>
+    <w:rPr>
+      <w:sz w:val="24"/>
+      <w:szCs w:val="24"/>
+      <w:lang w:eastAsia="en-US"/>
+    </w:rPr>
+  </w:style>
+  <w:style w:type="character" w:customStyle="1" w:styleId="CommentSubjectChar">
+    <w:name w:val="Comment Subject Char"/>
+    <w:basedOn w:val="CommentTextChar"/>
+    <w:link w:val="CommentSubject"/>
+    <w:uiPriority w:val="99"/>
+    <w:semiHidden/>
+    <w:rsid w:val="00BC2C0F"/>
+    <w:rPr>
+      <w:b/>
+      <w:bCs/>
+      <w:sz w:val="24"/>
+      <w:szCs w:val="24"/>
+      <w:lang w:eastAsia="en-US"/>
+    </w:rPr>
+  </w:style>
+  <w:style w:type="character" w:customStyle="1" w:styleId="KopfzeileZeichen">
+    <w:name w:val="Kopfzeile Zeichen"/>
+    <w:basedOn w:val="DefaultParagraphFont"/>
+    <w:rsid w:val="00141388"/>
+    <w:rPr>
+      <w:sz w:val="22"/>
+      <w:szCs w:val="22"/>
+      <w:lang w:eastAsia="en-US"/>
+    </w:rPr>
+  </w:style>
+  <w:style w:type="character" w:customStyle="1" w:styleId="FuzeileZeichen">
+    <w:name w:val="Fußzeile Zeichen"/>
+    <w:basedOn w:val="DefaultParagraphFont"/>
+    <w:rsid w:val="00141388"/>
+    <w:rPr>
+      <w:sz w:val="22"/>
+      <w:szCs w:val="22"/>
+      <w:lang w:eastAsia="en-US"/>
+    </w:rPr>
+  </w:style>
+  <w:style w:type="character" w:customStyle="1" w:styleId="ListLabel3">
+    <w:name w:val="ListLabel 3"/>
+    <w:rPr>
+      <w:rFonts w:cs="Symbol"/>
+    </w:rPr>
+  </w:style>
+  <w:style w:type="character" w:customStyle="1" w:styleId="ListLabel4">
+    <w:name w:val="ListLabel 4"/>
+    <w:rPr>
+      <w:rFonts w:cs="Courier New"/>
+    </w:rPr>
+  </w:style>
+  <w:style w:type="character" w:customStyle="1" w:styleId="ListLabel5">
+    <w:name w:val="ListLabel 5"/>
+    <w:rPr>
+      <w:rFonts w:cs="Wingdings"/>
+    </w:rPr>
+  </w:style>
+  <w:style w:type="character" w:customStyle="1" w:styleId="ListLabel6">
+    <w:name w:val="ListLabel 6"/>
+    <w:rPr>
+      <w:rFonts w:cs="OpenSymbol"/>
+    </w:rPr>
+  </w:style>
+  <w:style w:type="paragraph" w:customStyle="1" w:styleId="Heading">
+    <w:name w:val="Heading"/>
+    <w:basedOn w:val="Normal"/>
+    <w:next w:val="TextBody"/>
+    <w:pPr>
+      <w:keepNext/>
+      <w:spacing w:before="240" w:after="120"/>
+    </w:pPr>
+    <w:rPr>
+      <w:rFonts w:ascii="Liberation Sans" w:eastAsia="Droid Sans Fallback" w:hAnsi="Liberation Sans" w:cs="FreeSans"/>
+      <w:sz w:val="28"/>
+      <w:szCs w:val="28"/>
+    </w:rPr>
+  </w:style>
+  <w:style w:type="paragraph" w:customStyle="1" w:styleId="TextBody">
+    <w:name w:val="Text Body"/>
+    <w:basedOn w:val="Normal"/>
+    <w:pPr>
+      <w:spacing w:after="140" w:line="288" w:lineRule="auto"/>
+    </w:pPr>
+  </w:style>
+  <w:style w:type="paragraph" w:styleId="List">
+    <w:name w:val="List"/>
+    <w:basedOn w:val="TextBody"/>
+    <w:rPr>
+      <w:rFonts w:cs="FreeSans"/>
+    </w:rPr>
+  </w:style>
+  <w:style w:type="paragraph" w:customStyle="1" w:styleId="Caption1">
+    <w:name w:val="Caption1"/>
+    <w:basedOn w:val="Normal"/>
+    <w:pPr>
+      <w:suppressLineNumbers/>
+      <w:spacing w:before="120" w:after="120"/>
+    </w:pPr>
+    <w:rPr>
+      <w:rFonts w:cs="FreeSans"/>
+      <w:i/>
+      <w:iCs/>
+      <w:sz w:val="24"/>
+      <w:szCs w:val="24"/>
+    </w:rPr>
+  </w:style>
+  <w:style w:type="paragraph" w:customStyle="1" w:styleId="Index">
+    <w:name w:val="Index"/>
+    <w:basedOn w:val="Normal"/>
+    <w:pPr>
+      <w:suppressLineNumbers/>
+    </w:pPr>
+    <w:rPr>
+      <w:rFonts w:cs="FreeSans"/>
+    </w:rPr>
+  </w:style>
+  <w:style w:type="paragraph" w:styleId="Title">
+    <w:name w:val="Title"/>
+    <w:basedOn w:val="Normal"/>
+    <w:next w:val="Normal"/>
+    <w:link w:val="TitleChar"/>
+    <w:uiPriority w:val="10"/>
+    <w:qFormat/>
+    <w:rsid w:val="00A2363E"/>
+    <w:pPr>
+      <w:pBdr>
+        <w:top w:val="nil"/>
+        <w:left w:val="nil"/>
+        <w:bottom w:val="single" w:sz="8" w:space="4" w:color="4F81BD"/>
+        <w:right w:val="nil"/>
+      </w:pBdr>
+      <w:spacing w:after="300" w:line="240" w:lineRule="auto"/>
+      <w:contextualSpacing/>
+    </w:pPr>
+    <w:rPr>
+      <w:rFonts w:ascii="Cambria" w:eastAsia="Times New Roman" w:hAnsi="Cambria"/>
+      <w:color w:val="17365D"/>
+      <w:spacing w:val="5"/>
+      <w:sz w:val="52"/>
+      <w:szCs w:val="52"/>
+    </w:rPr>
+  </w:style>
+  <w:style w:type="paragraph" w:styleId="ListParagraph">
+    <w:name w:val="List Paragraph"/>
+    <w:basedOn w:val="Normal"/>
+    <w:uiPriority w:val="34"/>
+    <w:qFormat/>
+    <w:rsid w:val="00A2363E"/>
+    <w:pPr>
+      <w:ind w:left="720"/>
+      <w:contextualSpacing/>
+    </w:pPr>
+  </w:style>
+  <w:style w:type="paragraph" w:customStyle="1" w:styleId="Header1">
+    <w:name w:val="Header1"/>
+    <w:basedOn w:val="Normal"/>
+    <w:link w:val="HeaderChar"/>
+    <w:unhideWhenUsed/>
+    <w:rsid w:val="00141388"/>
+    <w:pPr>
+      <w:tabs>
+        <w:tab w:val="center" w:pos="4536"/>
+        <w:tab w:val="right" w:pos="9072"/>
+      </w:tabs>
+      <w:spacing w:after="0" w:line="240" w:lineRule="auto"/>
+    </w:pPr>
+  </w:style>
+  <w:style w:type="paragraph" w:customStyle="1" w:styleId="Footer1">
+    <w:name w:val="Footer1"/>
+    <w:basedOn w:val="Normal"/>
+    <w:link w:val="FooterChar"/>
+    <w:unhideWhenUsed/>
+    <w:rsid w:val="00141388"/>
+    <w:pPr>
+      <w:tabs>
+        <w:tab w:val="center" w:pos="4536"/>
+        <w:tab w:val="right" w:pos="9072"/>
+      </w:tabs>
+      <w:spacing w:after="0" w:line="240" w:lineRule="auto"/>
+    </w:pPr>
+  </w:style>
+  <w:style w:type="paragraph" w:styleId="BalloonText">
+    <w:name w:val="Balloon Text"/>
+    <w:basedOn w:val="Normal"/>
+    <w:link w:val="BalloonTextChar"/>
+    <w:uiPriority w:val="99"/>
+    <w:semiHidden/>
+    <w:unhideWhenUsed/>
+    <w:rsid w:val="00E77FBC"/>
+    <w:pPr>
+      <w:spacing w:after="0" w:line="240" w:lineRule="auto"/>
+    </w:pPr>
+    <w:rPr>
+      <w:rFonts w:ascii="Tahoma" w:hAnsi="Tahoma" w:cs="Tahoma"/>
+      <w:sz w:val="16"/>
+      <w:szCs w:val="16"/>
+    </w:rPr>
+  </w:style>
+  <w:style w:type="paragraph" w:customStyle="1" w:styleId="bodytext">
+    <w:name w:val="bodytext"/>
+    <w:basedOn w:val="Normal"/>
+    <w:rsid w:val="00F158A0"/>
+    <w:pPr>
+      <w:spacing w:after="280"/>
+    </w:pPr>
+    <w:rPr>
+      <w:rFonts w:ascii="Times New Roman" w:eastAsia="Times New Roman" w:hAnsi="Times New Roman"/>
+      <w:sz w:val="24"/>
+      <w:szCs w:val="24"/>
+      <w:lang w:val="de-DE" w:eastAsia="de-DE"/>
+    </w:rPr>
+  </w:style>
+  <w:style w:type="paragraph" w:styleId="CommentText">
+    <w:name w:val="annotation text"/>
+    <w:basedOn w:val="Normal"/>
+    <w:link w:val="CommentTextChar"/>
+    <w:uiPriority w:val="99"/>
+    <w:semiHidden/>
+    <w:unhideWhenUsed/>
+    <w:rsid w:val="00BC2C0F"/>
+    <w:pPr>
+      <w:spacing w:line="240" w:lineRule="auto"/>
+    </w:pPr>
+    <w:rPr>
+      <w:sz w:val="24"/>
+      <w:szCs w:val="24"/>
+    </w:rPr>
+  </w:style>
+  <w:style w:type="paragraph" w:styleId="CommentSubject">
+    <w:name w:val="annotation subject"/>
+    <w:basedOn w:val="CommentText"/>
+    <w:link w:val="CommentSubjectChar"/>
+    <w:uiPriority w:val="99"/>
+    <w:semiHidden/>
+    <w:unhideWhenUsed/>
+    <w:rsid w:val="00BC2C0F"/>
+    <w:rPr>
+      <w:b/>
+      <w:bCs/>
+      <w:sz w:val="20"/>
+      <w:szCs w:val="20"/>
+    </w:rPr>
+  </w:style>
+  <w:style w:type="table" w:styleId="TableGrid">
+    <w:name w:val="Table Grid"/>
+    <w:basedOn w:val="TableNormal"/>
+    <w:uiPriority w:val="59"/>
+    <w:rsid w:val="0046183E"/>
+    <w:tblPr>
+      <w:tblBorders>
+        <w:top w:val="single" w:sz="4" w:space="0" w:color="000000"/>
+        <w:left w:val="single" w:sz="4" w:space="0" w:color="000000"/>
+        <w:bottom w:val="single" w:sz="4" w:space="0" w:color="000000"/>
+        <w:right w:val="single" w:sz="4" w:space="0" w:color="000000"/>
+        <w:insideH w:val="single" w:sz="4" w:space="0" w:color="000000"/>
+        <w:insideV w:val="single" w:sz="4" w:space="0" w:color="000000"/>
+      </w:tblBorders>
+    </w:tblPr>
+  </w:style>
+  <w:style w:type="table" w:customStyle="1" w:styleId="HelleSchattierung-Akzent11">
+    <w:name w:val="Helle Schattierung - Akzent 11"/>
+    <w:basedOn w:val="TableNormal"/>
+    <w:uiPriority w:val="60"/>
+    <w:rsid w:val="000E1779"/>
+    <w:rPr>
+      <w:color w:val="365F91"/>
+    </w:rPr>
+    <w:tblPr>
+      <w:tblStyleRowBandSize w:val="1"/>
+      <w:tblStyleColBandSize w:val="1"/>
+      <w:tblBorders>
+        <w:top w:val="single" w:sz="8" w:space="0" w:color="4F81BD"/>
+        <w:bottom w:val="single" w:sz="8" w:space="0" w:color="4F81BD"/>
+      </w:tblBorders>
+    </w:tblPr>
+    <w:tblStylePr w:type="firstRow">
+      <w:pPr>
+        <w:spacing w:before="0" w:after="0" w:line="240" w:lineRule="auto"/>
+      </w:pPr>
+      <w:rPr>
+        <w:b/>
+        <w:bCs/>
+      </w:rPr>
+      <w:tblPr/>
+      <w:tcPr>
+        <w:tcBorders>
+          <w:top w:val="single" w:sz="8" w:space="0" w:color="4F81BD"/>
+          <w:left w:val="nil"/>
+          <w:bottom w:val="single" w:sz="8" w:space="0" w:color="4F81BD"/>
+          <w:right w:val="nil"/>
+          <w:insideH w:val="nil"/>
+          <w:insideV w:val="nil"/>
+        </w:tcBorders>
+      </w:tcPr>
+    </w:tblStylePr>
+    <w:tblStylePr w:type="lastRow">
+      <w:pPr>
+        <w:spacing w:before="0" w:after="0" w:line="240" w:lineRule="auto"/>
+      </w:pPr>
+      <w:rPr>
+        <w:b/>
+        <w:bCs/>
+      </w:rPr>
+      <w:tblPr/>
+      <w:tcPr>
+        <w:tcBorders>
+          <w:top w:val="single" w:sz="8" w:space="0" w:color="4F81BD"/>
+          <w:left w:val="nil"/>
+          <w:bottom w:val="single" w:sz="8" w:space="0" w:color="4F81BD"/>
+          <w:right w:val="nil"/>
+          <w:insideH w:val="nil"/>
+          <w:insideV w:val="nil"/>
+        </w:tcBorders>
+      </w:tcPr>
+    </w:tblStylePr>
+    <w:tblStylePr w:type="firstCol">
+      <w:rPr>
+        <w:b/>
+        <w:bCs/>
+      </w:rPr>
+    </w:tblStylePr>
+    <w:tblStylePr w:type="lastCol">
+      <w:rPr>
+        <w:b/>
+        <w:bCs/>
+      </w:rPr>
+    </w:tblStylePr>
+    <w:tblStylePr w:type="band1Vert">
+      <w:tblPr/>
+      <w:tcPr>
+        <w:tcBorders>
+          <w:left w:val="nil"/>
+          <w:right w:val="nil"/>
+          <w:insideH w:val="nil"/>
+          <w:insideV w:val="nil"/>
+        </w:tcBorders>
+        <w:shd w:val="clear" w:color="auto" w:fill="D3DFEE"/>
+      </w:tcPr>
+    </w:tblStylePr>
+    <w:tblStylePr w:type="band1Horz">
+      <w:tblPr/>
+      <w:tcPr>
+        <w:tcBorders>
+          <w:left w:val="nil"/>
+          <w:right w:val="nil"/>
+          <w:insideH w:val="nil"/>
+          <w:insideV w:val="nil"/>
+        </w:tcBorders>
+        <w:shd w:val="clear" w:color="auto" w:fill="D3DFEE"/>
+      </w:tcPr>
+    </w:tblStylePr>
+  </w:style>
+  <w:style w:type="table" w:styleId="MediumGrid1-Accent1">
+    <w:name w:val="Medium Grid 1 Accent 1"/>
+    <w:basedOn w:val="TableNormal"/>
+    <w:uiPriority w:val="67"/>
+    <w:rsid w:val="000E1779"/>
+    <w:tblPr>
+      <w:tblStyleRowBandSize w:val="1"/>
+      <w:tblStyleColBandSize w:val="1"/>
+      <w:tblBorders>
+        <w:top w:val="single" w:sz="8" w:space="0" w:color="7BA0CD"/>
+        <w:left w:val="single" w:sz="8" w:space="0" w:color="7BA0CD"/>
+        <w:bottom w:val="single" w:sz="8" w:space="0" w:color="7BA0CD"/>
+        <w:right w:val="single" w:sz="8" w:space="0" w:color="7BA0CD"/>
+        <w:insideH w:val="single" w:sz="8" w:space="0" w:color="7BA0CD"/>
+        <w:insideV w:val="single" w:sz="8" w:space="0" w:color="7BA0CD"/>
+      </w:tblBorders>
+    </w:tblPr>
+    <w:tcPr>
+      <w:shd w:val="clear" w:color="auto" w:fill="D3DFEE"/>
+    </w:tcPr>
+    <w:tblStylePr w:type="firstRow">
+      <w:rPr>
+        <w:b/>
+        <w:bCs/>
+      </w:rPr>
+    </w:tblStylePr>
+    <w:tblStylePr w:type="lastRow">
+      <w:rPr>
+        <w:b/>
+        <w:bCs/>
+      </w:rPr>
+      <w:tblPr/>
+      <w:tcPr>
+        <w:tcBorders>
+          <w:top w:val="single" w:sz="18" w:space="0" w:color="7BA0CD"/>
+        </w:tcBorders>
+      </w:tcPr>
+    </w:tblStylePr>
+    <w:tblStylePr w:type="firstCol">
+      <w:rPr>
+        <w:b/>
+        <w:bCs/>
+      </w:rPr>
+    </w:tblStylePr>
+    <w:tblStylePr w:type="lastCol">
+      <w:rPr>
+        <w:b/>
+        <w:bCs/>
+      </w:rPr>
+    </w:tblStylePr>
+    <w:tblStylePr w:type="band1Vert">
+      <w:tblPr/>
+      <w:tcPr>
+        <w:shd w:val="clear" w:color="auto" w:fill="A7BFDE"/>
+      </w:tcPr>
+    </w:tblStylePr>
+    <w:tblStylePr w:type="band1Horz">
+      <w:tblPr/>
+      <w:tcPr>
+        <w:shd w:val="clear" w:color="auto" w:fill="A7BFDE"/>
+      </w:tcPr>
+    </w:tblStylePr>
+  </w:style>
+  <w:style w:type="paragraph" w:styleId="Header">
+    <w:name w:val="header"/>
+    <w:basedOn w:val="Normal"/>
+    <w:link w:val="HeaderChar1"/>
+    <w:unhideWhenUsed/>
+    <w:rsid w:val="00FF6399"/>
+    <w:pPr>
+      <w:tabs>
+        <w:tab w:val="center" w:pos="4536"/>
+        <w:tab w:val="right" w:pos="9072"/>
+      </w:tabs>
+      <w:spacing w:after="0" w:line="240" w:lineRule="auto"/>
+    </w:pPr>
+  </w:style>
+  <w:style w:type="character" w:customStyle="1" w:styleId="HeaderChar1">
+    <w:name w:val="Header Char1"/>
+    <w:basedOn w:val="DefaultParagraphFont"/>
+    <w:link w:val="Header"/>
+    <w:rsid w:val="00FF6399"/>
+    <w:rPr>
+      <w:sz w:val="22"/>
+      <w:szCs w:val="22"/>
+      <w:lang w:eastAsia="en-US"/>
+    </w:rPr>
+  </w:style>
+  <w:style w:type="paragraph" w:styleId="Footer">
+    <w:name w:val="footer"/>
+    <w:basedOn w:val="Normal"/>
+    <w:link w:val="FooterChar1"/>
+    <w:unhideWhenUsed/>
+    <w:rsid w:val="00FF6399"/>
+    <w:pPr>
+      <w:tabs>
+        <w:tab w:val="center" w:pos="4536"/>
+        <w:tab w:val="right" w:pos="9072"/>
+      </w:tabs>
+      <w:spacing w:after="0" w:line="240" w:lineRule="auto"/>
+    </w:pPr>
+  </w:style>
+  <w:style w:type="character" w:customStyle="1" w:styleId="FooterChar1">
+    <w:name w:val="Footer Char1"/>
+    <w:basedOn w:val="DefaultParagraphFont"/>
+    <w:link w:val="Footer"/>
+    <w:rsid w:val="00FF6399"/>
+    <w:rPr>
+      <w:sz w:val="22"/>
+      <w:szCs w:val="22"/>
+      <w:lang w:eastAsia="en-US"/>
+    </w:rPr>
+  </w:style>
+  <w:style w:type="paragraph" w:styleId="Revision">
+    <w:name w:val="Revision"/>
+    <w:hidden/>
+    <w:uiPriority w:val="99"/>
+    <w:semiHidden/>
+    <w:rsid w:val="00240773"/>
+    <w:rPr>
+      <w:sz w:val="22"/>
+      <w:szCs w:val="22"/>
+      <w:lang w:eastAsia="en-US"/>
+    </w:rPr>
   </w:style>
 </w:styles>
 </file>
@@ -4021,7 +5093,7 @@
 </file>
 
 <file path=customXml/itemProps1.xml><?xml version="1.0" encoding="utf-8"?>
-<ds:datastoreItem xmlns:ds="http://schemas.openxmlformats.org/officeDocument/2006/customXml" ds:itemID="{68885F56-329F-EC4D-A357-C0C0AAF192FC}">
+<ds:datastoreItem xmlns:ds="http://schemas.openxmlformats.org/officeDocument/2006/customXml" ds:itemID="{B6B9F50D-AFD1-4671-A602-7B890129E64F}">
   <ds:schemaRefs>
     <ds:schemaRef ds:uri="http://schemas.openxmlformats.org/officeDocument/2006/bibliography"/>
   </ds:schemaRefs>

</xml_diff>